<commit_message>
DEAV interface implemented to be consistent with BR use
</commit_message>
<xml_diff>
--- a/data-enrichment-and-validation/doc/ETL Enrichment Step.docx
+++ b/data-enrichment-and-validation/doc/ETL Enrichment Step.docx
@@ -389,7 +389,19 @@
         <w:t xml:space="preserve"> specific</w:t>
       </w:r>
       <w:r>
-        <w:t>. In particular, pre-processing and post-processing phases are added to the generic DEAV procedure explained in Section 2.</w:t>
+        <w:t xml:space="preserve">. In particular, </w:t>
+      </w:r>
+      <w:r>
+        <w:t>a mapping</w:t>
+      </w:r>
+      <w:r>
+        <w:t xml:space="preserve"> and </w:t>
+      </w:r>
+      <w:r>
+        <w:t>a post-processing phase</w:t>
+      </w:r>
+      <w:r>
+        <w:t xml:space="preserve"> are added to the generic DEAV procedure explained in Section 2.</w:t>
       </w:r>
     </w:p>
     <w:p>
@@ -397,7 +409,7 @@
         <w:pStyle w:val="EFSAHeading2"/>
       </w:pPr>
       <w:r>
-        <w:t>Pre-processing</w:t>
+        <w:t>Mapping</w:t>
       </w:r>
     </w:p>
     <w:p>
@@ -405,37 +417,38 @@
         <w:pStyle w:val="EFSABodytext"/>
       </w:pPr>
       <w:r>
-        <w:t xml:space="preserve">For technical reasons, the Business Rules Engine has to specify a different </w:t>
-      </w:r>
-      <w:r>
-        <w:t>set</w:t>
-      </w:r>
-      <w:r>
-        <w:t xml:space="preserve"> of input parameters for the DEAV procedure, which are:</w:t>
+        <w:t xml:space="preserve">For technical reasons, the Business Rules Engine </w:t>
+      </w:r>
+      <w:r>
+        <w:t>has to use a unique macro to run all the DEAV procedures. This leads to a macro which allows setting which DEAV procedure is required and the related set of required parameters (e.g. the FoodEx2 validation requires to specify the column containing the FoodEx2 codes to validate).</w:t>
       </w:r>
     </w:p>
     <w:p>
       <w:pPr>
         <w:pStyle w:val="EFSABodytext"/>
-        <w:numPr>
-          <w:ilvl w:val="0"/>
-          <w:numId w:val="42"/>
-        </w:numPr>
-      </w:pPr>
-      <w:r>
-        <w:t>A code identifying which enrichment/validation step should be performed, that is the code of the business rule calling the DEAV step (BR_CODE)</w:t>
+      </w:pPr>
+      <w:r>
+        <w:t xml:space="preserve">Therefore, a pre-processing phase which maps </w:t>
+      </w:r>
+      <w:r>
+        <w:t>the inte</w:t>
+      </w:r>
+      <w:r>
+        <w:t xml:space="preserve">rface parameters to </w:t>
+      </w:r>
+      <w:r>
+        <w:t xml:space="preserve">these values to the real DEAV input parameters is required. In particular, </w:t>
+      </w:r>
+      <w:r>
+        <w:t>the interface calls another macro which specifically runs the required DEAV.</w:t>
       </w:r>
     </w:p>
     <w:p>
       <w:pPr>
-        <w:pStyle w:val="EFSABodytext"/>
-        <w:numPr>
-          <w:ilvl w:val="0"/>
-          <w:numId w:val="42"/>
-        </w:numPr>
-      </w:pPr>
-      <w:r>
-        <w:t>The ID of the dataset which should be enriched/validated</w:t>
+        <w:pStyle w:val="EFSAHeading2"/>
+      </w:pPr>
+      <w:r>
+        <w:t>Post-processing</w:t>
       </w:r>
     </w:p>
     <w:p>
@@ -443,86 +456,25 @@
         <w:pStyle w:val="EFSABodytext"/>
       </w:pPr>
       <w:r>
-        <w:t xml:space="preserve">Therefore, a pre-processing phase which maps these values to the real DEAV input parameters is required. In particular, an external configuration is used to retrieve which </w:t>
-      </w:r>
-      <w:r>
-        <w:t>is</w:t>
-      </w:r>
-      <w:r>
-        <w:t xml:space="preserve"> the enrichment </w:t>
-      </w:r>
-      <w:r>
-        <w:t>or validation step</w:t>
-      </w:r>
-      <w:r>
-        <w:t xml:space="preserve"> needed</w:t>
-      </w:r>
-      <w:r>
-        <w:t>, based on the requested BR_CODE and on the data collection and the DCF table name (both automatically retrieved using the dataset ID).</w:t>
+        <w:t xml:space="preserve">The DEAV procedure is a generic validation procedure which is not intended to be used just inside the BRE. In fact, the format of the DEAV errors is not compatible with the one needed by the BRE, </w:t>
+      </w:r>
+      <w:r>
+        <w:lastRenderedPageBreak/>
+        <w:t>because encapsulating the BRE logic in it would lead to a weak piece of code which is not reusable outside of the BR domain. This implies the existence of a post-processing step, which maps the DEAV output to a format which is suitable for the BRE.</w:t>
+      </w:r>
+      <w:r>
+        <w:t xml:space="preserve"> In particular, the post-processing creates the conventional error table which is used inside the BRE (named FAILED_RECORDS), in order to simulate the behaviour of a standard business rule and thus minimizing the effort to adapt the BRE to run the DEAV processes.</w:t>
+      </w:r>
+    </w:p>
+    <w:p>
+      <w:pPr>
+        <w:pStyle w:val="EFSABodytext"/>
+      </w:pPr>
+      <w:r>
+        <w:t>Furthermore, the post-processing phase is also in charge of copying the enriched columns (if any) to ORACLE, in order to make them visible to ETL processes.</w:t>
       </w:r>
       <w:bookmarkStart w:id="7" w:name="_GoBack"/>
       <w:bookmarkEnd w:id="7"/>
-    </w:p>
-    <w:p>
-      <w:pPr>
-        <w:pStyle w:val="EFSABodytext"/>
-      </w:pPr>
-      <w:r>
-        <w:lastRenderedPageBreak/>
-        <w:t xml:space="preserve">The dataset ID instead, is used to extract from the datasets table of the business rules the one which </w:t>
-      </w:r>
-      <w:proofErr w:type="gramStart"/>
-      <w:r>
-        <w:t>should</w:t>
-      </w:r>
-      <w:proofErr w:type="gramEnd"/>
-      <w:r>
-        <w:t xml:space="preserve"> be processed with the DEAV procedure</w:t>
-      </w:r>
-      <w:r>
-        <w:t xml:space="preserve"> (first DEAV parameter)</w:t>
-      </w:r>
-      <w:r>
-        <w:t>.</w:t>
-      </w:r>
-    </w:p>
-    <w:p>
-      <w:pPr>
-        <w:pStyle w:val="EFSABodytext"/>
-      </w:pPr>
-      <w:r>
-        <w:t xml:space="preserve">Note that the error table </w:t>
-      </w:r>
-      <w:r>
-        <w:t>will not be the real table used by the BRE to read the errors. In fact, the post-processing phase will map this error table into the one really used by the BRE (for further details see Section 3.2). This allows specifying an arbitrary name for this error table, which could be a conventional name as BR_DEAV_ERRORS (second DEAV parameter).</w:t>
-      </w:r>
-    </w:p>
-    <w:p>
-      <w:pPr>
-        <w:pStyle w:val="EFSABodytext"/>
-      </w:pPr>
-      <w:r>
-        <w:t>In this way, every DEAV parameter is filled and therefore the core procedure can be called.</w:t>
-      </w:r>
-    </w:p>
-    <w:p>
-      <w:pPr>
-        <w:pStyle w:val="EFSAHeading2"/>
-      </w:pPr>
-      <w:r>
-        <w:t>Post-processing</w:t>
-      </w:r>
-    </w:p>
-    <w:p>
-      <w:pPr>
-        <w:pStyle w:val="EFSABodytext"/>
-      </w:pPr>
-      <w:r>
-        <w:t>The DEAV procedure is a generic validation procedure which is not intended to be used just inside the BRE. In fact, the format of the DEAV errors is not compatible with the one needed by the BRE, because encapsulating the BRE logic in it would lead to a weak piece of code which is not reusable outside of the BR domain. This implies the existence of a post-processing step, which maps the DEAV output to a format which is suitable for the BRE.</w:t>
-      </w:r>
-      <w:r>
-        <w:t xml:space="preserve"> In particular, the post-processing creates the conventional error table which is used inside the BRE (named FAILED_RECORDS), in order to simulate the behaviour of a standard business rule and thus minimizing the effort to adapt the BRE to run the DEAV processes.</w:t>
-      </w:r>
     </w:p>
     <w:p>
       <w:pPr>
@@ -8803,7 +8755,7 @@
 </file>
 
 <file path=customXml/itemProps1.xml><?xml version="1.0" encoding="utf-8"?>
-<ds:datastoreItem xmlns:ds="http://schemas.openxmlformats.org/officeDocument/2006/customXml" ds:itemID="{1A965ED9-2486-40AD-B29E-26195F102CF9}">
+<ds:datastoreItem xmlns:ds="http://schemas.openxmlformats.org/officeDocument/2006/customXml" ds:itemID="{9C4B6DC8-5F72-4AEA-8D42-4369D6027075}">
   <ds:schemaRefs>
     <ds:schemaRef ds:uri="http://schemas.openxmlformats.org/officeDocument/2006/bibliography"/>
   </ds:schemaRefs>

</xml_diff>

<commit_message>
Add new check to foodex2 validation to verify if deprecated terms are used
</commit_message>
<xml_diff>
--- a/data-enrichment-and-validation/doc/ETL Enrichment Step.docx
+++ b/data-enrichment-and-validation/doc/ETL Enrichment Step.docx
@@ -35,78 +35,19 @@
         <w:t>Enrichment and Validation Step</w:t>
       </w:r>
     </w:p>
+    <w:bookmarkEnd w:id="0"/>
+    <w:bookmarkEnd w:id="1"/>
+    <w:bookmarkEnd w:id="2"/>
     <w:p>
       <w:pPr>
         <w:pStyle w:val="EFSAHeading1"/>
       </w:pPr>
-      <w:bookmarkStart w:id="3" w:name="_Toc399503952"/>
-      <w:bookmarkStart w:id="4" w:name="_Toc399850639"/>
-      <w:bookmarkStart w:id="5" w:name="_Toc405560701"/>
-      <w:bookmarkStart w:id="6" w:name="_Toc511896199"/>
-      <w:bookmarkEnd w:id="0"/>
-      <w:bookmarkEnd w:id="1"/>
-      <w:bookmarkEnd w:id="2"/>
-      <w:r>
-        <w:t>Introduction</w:t>
-      </w:r>
-      <w:bookmarkEnd w:id="3"/>
-      <w:bookmarkEnd w:id="4"/>
-      <w:bookmarkEnd w:id="5"/>
-      <w:bookmarkEnd w:id="6"/>
-      <w:r>
-        <w:t xml:space="preserve"> </w:t>
+      <w:r>
+        <w:t>Data enrichment and validation – input and output</w:t>
       </w:r>
     </w:p>
     <w:p>
       <w:pPr>
-        <w:pStyle w:val="EFSAHeading1"/>
-        <w:numPr>
-          <w:ilvl w:val="0"/>
-          <w:numId w:val="0"/>
-        </w:numPr>
-        <w:rPr>
-          <w:rFonts w:eastAsiaTheme="minorHAnsi" w:cstheme="minorBidi"/>
-          <w:b w:val="0"/>
-          <w:bCs w:val="0"/>
-          <w:color w:val="auto"/>
-          <w:sz w:val="20"/>
-          <w:szCs w:val="20"/>
-        </w:rPr>
-      </w:pPr>
-      <w:r>
-        <w:rPr>
-          <w:rFonts w:eastAsiaTheme="minorHAnsi" w:cstheme="minorBidi"/>
-          <w:b w:val="0"/>
-          <w:bCs w:val="0"/>
-          <w:color w:val="auto"/>
-          <w:sz w:val="20"/>
-          <w:szCs w:val="20"/>
-          <w:highlight w:val="yellow"/>
-        </w:rPr>
-        <w:t>The data enrichment and validation procedure (DEAV) is generally an ETL step which</w:t>
-      </w:r>
-      <w:r>
-        <w:rPr>
-          <w:rFonts w:eastAsiaTheme="minorHAnsi" w:cstheme="minorBidi"/>
-          <w:b w:val="0"/>
-          <w:bCs w:val="0"/>
-          <w:color w:val="auto"/>
-          <w:sz w:val="20"/>
-          <w:szCs w:val="20"/>
-        </w:rPr>
-        <w:t xml:space="preserve"> </w:t>
-      </w:r>
-    </w:p>
-    <w:p>
-      <w:pPr>
-        <w:pStyle w:val="EFSAHeading1"/>
-      </w:pPr>
-      <w:r>
-        <w:t>Data enrichment and validation – input and output</w:t>
-      </w:r>
-    </w:p>
-    <w:p>
-      <w:pPr>
         <w:pStyle w:val="EFSABodytext"/>
       </w:pPr>
       <w:r>
@@ -126,6 +67,9 @@
       </w:r>
       <w:r>
         <w:t xml:space="preserve">(DEAV) </w:t>
+      </w:r>
+      <w:r>
+        <w:t xml:space="preserve">logically </w:t>
       </w:r>
       <w:r>
         <w:t>requires as input the following information:</w:t>
@@ -163,13 +107,55 @@
         <w:t xml:space="preserve">reference to a </w:t>
       </w:r>
       <w:r>
-        <w:t>table which contains the input data which will be enriched by the procedure</w:t>
+        <w:t xml:space="preserve">table </w:t>
+      </w:r>
+      <w:r>
+        <w:t>containing</w:t>
+      </w:r>
+      <w:r>
+        <w:t xml:space="preserve"> the input data which will be enriched</w:t>
+      </w:r>
+      <w:r>
+        <w:t>/validated</w:t>
+      </w:r>
+      <w:r>
+        <w:t xml:space="preserve"> by the procedure</w:t>
       </w:r>
       <w:r>
         <w:t>.</w:t>
       </w:r>
       <w:r>
-        <w:t xml:space="preserve"> Note that this table will be used as output for the enrichment, that is, the input table will be updated by adding the additional columns provided by the enrichment.</w:t>
+        <w:t xml:space="preserve"> </w:t>
+      </w:r>
+      <w:r>
+        <w:t>This</w:t>
+      </w:r>
+      <w:r>
+        <w:t xml:space="preserve"> means that the</w:t>
+      </w:r>
+      <w:r>
+        <w:t xml:space="preserve"> table will be </w:t>
+      </w:r>
+      <w:r>
+        <w:t xml:space="preserve">also </w:t>
+      </w:r>
+      <w:r>
+        <w:t xml:space="preserve">used as output for the enrichment, that is, the input table will be </w:t>
+      </w:r>
+      <w:r>
+        <w:rPr>
+          <w:i/>
+        </w:rPr>
+        <w:t>updated</w:t>
+      </w:r>
+      <w:r>
+        <w:t xml:space="preserve"> b</w:t>
+      </w:r>
+      <w:r>
+        <w:t>y adding the additional columns</w:t>
+      </w:r>
+      <w:r>
+        <w:t>.</w:t>
       </w:r>
     </w:p>
     <w:p>
@@ -204,8 +190,316 @@
         <w:t xml:space="preserve"> to a table which will contain the</w:t>
       </w:r>
       <w:r>
-        <w:t xml:space="preserve"> list of errors which occurred during the enrichment step.</w:t>
-      </w:r>
+        <w:t xml:space="preserve"> list of errors </w:t>
+      </w:r>
+      <w:r>
+        <w:t xml:space="preserve">and warnings </w:t>
+      </w:r>
+      <w:r>
+        <w:t xml:space="preserve">occurred </w:t>
+      </w:r>
+      <w:r>
+        <w:t>during the enrichment</w:t>
+      </w:r>
+      <w:r>
+        <w:t>/validation</w:t>
+      </w:r>
+      <w:r>
+        <w:t xml:space="preserve"> step.</w:t>
+      </w:r>
+      <w:r>
+        <w:t xml:space="preserve"> This table has the following structure:</w:t>
+      </w:r>
+    </w:p>
+    <w:tbl>
+      <w:tblPr>
+        <w:tblStyle w:val="LightList-Accent1"/>
+        <w:tblW w:w="0" w:type="auto"/>
+        <w:jc w:val="center"/>
+        <w:tblInd w:w="13" w:type="dxa"/>
+        <w:tblLook w:val="04A0" w:firstRow="1" w:lastRow="0" w:firstColumn="1" w:lastColumn="0" w:noHBand="0" w:noVBand="1"/>
+      </w:tblPr>
+      <w:tblGrid>
+        <w:gridCol w:w="1721"/>
+        <w:gridCol w:w="7090"/>
+      </w:tblGrid>
+      <w:tr>
+        <w:trPr>
+          <w:cnfStyle w:val="100000000000" w:firstRow="1" w:lastRow="0" w:firstColumn="0" w:lastColumn="0" w:oddVBand="0" w:evenVBand="0" w:oddHBand="0" w:evenHBand="0" w:firstRowFirstColumn="0" w:firstRowLastColumn="0" w:lastRowFirstColumn="0" w:lastRowLastColumn="0"/>
+          <w:jc w:val="center"/>
+        </w:trPr>
+        <w:tc>
+          <w:tcPr>
+            <w:cnfStyle w:val="001000000000" w:firstRow="0" w:lastRow="0" w:firstColumn="1" w:lastColumn="0" w:oddVBand="0" w:evenVBand="0" w:oddHBand="0" w:evenHBand="0" w:firstRowFirstColumn="0" w:firstRowLastColumn="0" w:lastRowFirstColumn="0" w:lastRowLastColumn="0"/>
+            <w:tcW w:w="1721" w:type="dxa"/>
+          </w:tcPr>
+          <w:p>
+            <w:pPr>
+              <w:pStyle w:val="EFSABodytext"/>
+            </w:pPr>
+            <w:r>
+              <w:t>Column</w:t>
+            </w:r>
+          </w:p>
+        </w:tc>
+        <w:tc>
+          <w:tcPr>
+            <w:tcW w:w="7090" w:type="dxa"/>
+          </w:tcPr>
+          <w:p>
+            <w:pPr>
+              <w:pStyle w:val="EFSABodytext"/>
+              <w:cnfStyle w:val="100000000000" w:firstRow="1" w:lastRow="0" w:firstColumn="0" w:lastColumn="0" w:oddVBand="0" w:evenVBand="0" w:oddHBand="0" w:evenHBand="0" w:firstRowFirstColumn="0" w:firstRowLastColumn="0" w:lastRowFirstColumn="0" w:lastRowLastColumn="0"/>
+            </w:pPr>
+            <w:r>
+              <w:t>Description</w:t>
+            </w:r>
+          </w:p>
+        </w:tc>
+      </w:tr>
+      <w:tr>
+        <w:trPr>
+          <w:cnfStyle w:val="000000100000" w:firstRow="0" w:lastRow="0" w:firstColumn="0" w:lastColumn="0" w:oddVBand="0" w:evenVBand="0" w:oddHBand="1" w:evenHBand="0" w:firstRowFirstColumn="0" w:firstRowLastColumn="0" w:lastRowFirstColumn="0" w:lastRowLastColumn="0"/>
+          <w:jc w:val="center"/>
+        </w:trPr>
+        <w:tc>
+          <w:tcPr>
+            <w:cnfStyle w:val="001000000000" w:firstRow="0" w:lastRow="0" w:firstColumn="1" w:lastColumn="0" w:oddVBand="0" w:evenVBand="0" w:oddHBand="0" w:evenHBand="0" w:firstRowFirstColumn="0" w:firstRowLastColumn="0" w:lastRowFirstColumn="0" w:lastRowLastColumn="0"/>
+            <w:tcW w:w="1721" w:type="dxa"/>
+          </w:tcPr>
+          <w:p>
+            <w:pPr>
+              <w:pStyle w:val="EFSABodytext"/>
+            </w:pPr>
+            <w:r>
+              <w:t>ROW_ID</w:t>
+            </w:r>
+          </w:p>
+        </w:tc>
+        <w:tc>
+          <w:tcPr>
+            <w:tcW w:w="7090" w:type="dxa"/>
+          </w:tcPr>
+          <w:p>
+            <w:pPr>
+              <w:pStyle w:val="EFSABodytext"/>
+              <w:cnfStyle w:val="000000100000" w:firstRow="0" w:lastRow="0" w:firstColumn="0" w:lastColumn="0" w:oddVBand="0" w:evenVBand="0" w:oddHBand="1" w:evenHBand="0" w:firstRowFirstColumn="0" w:firstRowLastColumn="0" w:lastRowFirstColumn="0" w:lastRowLastColumn="0"/>
+            </w:pPr>
+            <w:r>
+              <w:t xml:space="preserve">Id which univocally identifies a row of the </w:t>
+            </w:r>
+            <w:proofErr w:type="spellStart"/>
+            <w:r>
+              <w:rPr>
+                <w:i/>
+              </w:rPr>
+              <w:t>inputTable</w:t>
+            </w:r>
+            <w:proofErr w:type="spellEnd"/>
+            <w:r>
+              <w:t xml:space="preserve"> (not in this table)</w:t>
+            </w:r>
+          </w:p>
+          <w:p>
+            <w:pPr>
+              <w:pStyle w:val="EFSABodytext"/>
+              <w:cnfStyle w:val="000000100000" w:firstRow="0" w:lastRow="0" w:firstColumn="0" w:lastColumn="0" w:oddVBand="0" w:evenVBand="0" w:oddHBand="1" w:evenHBand="0" w:firstRowFirstColumn="0" w:firstRowLastColumn="0" w:lastRowFirstColumn="0" w:lastRowLastColumn="0"/>
+            </w:pPr>
+            <w:r>
+              <w:t>This is used to identify the whole set of errors related to a single row.</w:t>
+            </w:r>
+          </w:p>
+        </w:tc>
+      </w:tr>
+      <w:tr>
+        <w:trPr>
+          <w:jc w:val="center"/>
+        </w:trPr>
+        <w:tc>
+          <w:tcPr>
+            <w:cnfStyle w:val="001000000000" w:firstRow="0" w:lastRow="0" w:firstColumn="1" w:lastColumn="0" w:oddVBand="0" w:evenVBand="0" w:oddHBand="0" w:evenHBand="0" w:firstRowFirstColumn="0" w:firstRowLastColumn="0" w:lastRowFirstColumn="0" w:lastRowLastColumn="0"/>
+            <w:tcW w:w="1721" w:type="dxa"/>
+          </w:tcPr>
+          <w:p>
+            <w:pPr>
+              <w:pStyle w:val="EFSABodytext"/>
+            </w:pPr>
+            <w:r>
+              <w:t>ERR_CODE</w:t>
+            </w:r>
+          </w:p>
+        </w:tc>
+        <w:tc>
+          <w:tcPr>
+            <w:tcW w:w="7090" w:type="dxa"/>
+          </w:tcPr>
+          <w:p>
+            <w:pPr>
+              <w:pStyle w:val="EFSABodytext"/>
+              <w:cnfStyle w:val="000000000000" w:firstRow="0" w:lastRow="0" w:firstColumn="0" w:lastColumn="0" w:oddVBand="0" w:evenVBand="0" w:oddHBand="0" w:evenHBand="0" w:firstRowFirstColumn="0" w:firstRowLastColumn="0" w:lastRowFirstColumn="0" w:lastRowLastColumn="0"/>
+            </w:pPr>
+            <w:r>
+              <w:t>A code identifying the current error</w:t>
+            </w:r>
+          </w:p>
+        </w:tc>
+      </w:tr>
+      <w:tr>
+        <w:trPr>
+          <w:cnfStyle w:val="000000100000" w:firstRow="0" w:lastRow="0" w:firstColumn="0" w:lastColumn="0" w:oddVBand="0" w:evenVBand="0" w:oddHBand="1" w:evenHBand="0" w:firstRowFirstColumn="0" w:firstRowLastColumn="0" w:lastRowFirstColumn="0" w:lastRowLastColumn="0"/>
+          <w:jc w:val="center"/>
+        </w:trPr>
+        <w:tc>
+          <w:tcPr>
+            <w:cnfStyle w:val="001000000000" w:firstRow="0" w:lastRow="0" w:firstColumn="1" w:lastColumn="0" w:oddVBand="0" w:evenVBand="0" w:oddHBand="0" w:evenHBand="0" w:firstRowFirstColumn="0" w:firstRowLastColumn="0" w:lastRowFirstColumn="0" w:lastRowLastColumn="0"/>
+            <w:tcW w:w="1721" w:type="dxa"/>
+          </w:tcPr>
+          <w:p>
+            <w:pPr>
+              <w:pStyle w:val="EFSABodytext"/>
+            </w:pPr>
+            <w:r>
+              <w:t>ERR_TYPE</w:t>
+            </w:r>
+          </w:p>
+        </w:tc>
+        <w:tc>
+          <w:tcPr>
+            <w:tcW w:w="7090" w:type="dxa"/>
+          </w:tcPr>
+          <w:p>
+            <w:pPr>
+              <w:pStyle w:val="EFSABodytext"/>
+              <w:cnfStyle w:val="000000100000" w:firstRow="0" w:lastRow="0" w:firstColumn="0" w:lastColumn="0" w:oddVBand="0" w:evenVBand="0" w:oddHBand="1" w:evenHBand="0" w:firstRowFirstColumn="0" w:firstRowLastColumn="0" w:lastRowFirstColumn="0" w:lastRowLastColumn="0"/>
+            </w:pPr>
+            <w:r>
+              <w:t>Type of error, as “warning” or “error”.</w:t>
+            </w:r>
+          </w:p>
+        </w:tc>
+      </w:tr>
+      <w:tr>
+        <w:trPr>
+          <w:jc w:val="center"/>
+        </w:trPr>
+        <w:tc>
+          <w:tcPr>
+            <w:cnfStyle w:val="001000000000" w:firstRow="0" w:lastRow="0" w:firstColumn="1" w:lastColumn="0" w:oddVBand="0" w:evenVBand="0" w:oddHBand="0" w:evenHBand="0" w:firstRowFirstColumn="0" w:firstRowLastColumn="0" w:lastRowFirstColumn="0" w:lastRowLastColumn="0"/>
+            <w:tcW w:w="1721" w:type="dxa"/>
+          </w:tcPr>
+          <w:p>
+            <w:pPr>
+              <w:pStyle w:val="EFSABodytext"/>
+            </w:pPr>
+            <w:r>
+              <w:t>ERR_MESSAGE</w:t>
+            </w:r>
+          </w:p>
+        </w:tc>
+        <w:tc>
+          <w:tcPr>
+            <w:tcW w:w="7090" w:type="dxa"/>
+          </w:tcPr>
+          <w:p>
+            <w:pPr>
+              <w:pStyle w:val="EFSABodytext"/>
+              <w:cnfStyle w:val="000000000000" w:firstRow="0" w:lastRow="0" w:firstColumn="0" w:lastColumn="0" w:oddVBand="0" w:evenVBand="0" w:oddHBand="0" w:evenHBand="0" w:firstRowFirstColumn="0" w:firstRowLastColumn="0" w:lastRowFirstColumn="0" w:lastRowLastColumn="0"/>
+            </w:pPr>
+            <w:r>
+              <w:t>The error message explaining the issue</w:t>
+            </w:r>
+          </w:p>
+        </w:tc>
+      </w:tr>
+      <w:tr>
+        <w:trPr>
+          <w:cnfStyle w:val="000000100000" w:firstRow="0" w:lastRow="0" w:firstColumn="0" w:lastColumn="0" w:oddVBand="0" w:evenVBand="0" w:oddHBand="1" w:evenHBand="0" w:firstRowFirstColumn="0" w:firstRowLastColumn="0" w:lastRowFirstColumn="0" w:lastRowLastColumn="0"/>
+          <w:jc w:val="center"/>
+        </w:trPr>
+        <w:tc>
+          <w:tcPr>
+            <w:cnfStyle w:val="001000000000" w:firstRow="0" w:lastRow="0" w:firstColumn="1" w:lastColumn="0" w:oddVBand="0" w:evenVBand="0" w:oddHBand="0" w:evenHBand="0" w:firstRowFirstColumn="0" w:firstRowLastColumn="0" w:lastRowFirstColumn="0" w:lastRowLastColumn="0"/>
+            <w:tcW w:w="1721" w:type="dxa"/>
+          </w:tcPr>
+          <w:p>
+            <w:pPr>
+              <w:pStyle w:val="EFSABodytext"/>
+            </w:pPr>
+            <w:r>
+              <w:t>ERR_COLUMN</w:t>
+            </w:r>
+          </w:p>
+        </w:tc>
+        <w:tc>
+          <w:tcPr>
+            <w:tcW w:w="7090" w:type="dxa"/>
+          </w:tcPr>
+          <w:p>
+            <w:pPr>
+              <w:pStyle w:val="EFSABodytext"/>
+              <w:cnfStyle w:val="000000100000" w:firstRow="0" w:lastRow="0" w:firstColumn="0" w:lastColumn="0" w:oddVBand="0" w:evenVBand="0" w:oddHBand="1" w:evenHBand="0" w:firstRowFirstColumn="0" w:firstRowLastColumn="0" w:lastRowFirstColumn="0" w:lastRowLastColumn="0"/>
+            </w:pPr>
+            <w:r>
+              <w:t xml:space="preserve">The name of the column of the </w:t>
+            </w:r>
+            <w:proofErr w:type="spellStart"/>
+            <w:r>
+              <w:rPr>
+                <w:i/>
+              </w:rPr>
+              <w:t>inputTable</w:t>
+            </w:r>
+            <w:proofErr w:type="spellEnd"/>
+            <w:r>
+              <w:t xml:space="preserve"> involved in the error. I</w:t>
+            </w:r>
+            <w:r>
+              <w:t>f multiple</w:t>
+            </w:r>
+            <w:r>
+              <w:t xml:space="preserve"> columns are involved in the same error, then one row per column is added to this table. In particular, each row will have the same ROW_ID, ERR_CODE, ERR_TYPE, ERR_MESSAGE but different ERR_COLUMN and ERR_VALUE.</w:t>
+            </w:r>
+          </w:p>
+        </w:tc>
+      </w:tr>
+      <w:tr>
+        <w:trPr>
+          <w:jc w:val="center"/>
+        </w:trPr>
+        <w:tc>
+          <w:tcPr>
+            <w:cnfStyle w:val="001000000000" w:firstRow="0" w:lastRow="0" w:firstColumn="1" w:lastColumn="0" w:oddVBand="0" w:evenVBand="0" w:oddHBand="0" w:evenHBand="0" w:firstRowFirstColumn="0" w:firstRowLastColumn="0" w:lastRowFirstColumn="0" w:lastRowLastColumn="0"/>
+            <w:tcW w:w="1721" w:type="dxa"/>
+          </w:tcPr>
+          <w:p>
+            <w:pPr>
+              <w:pStyle w:val="EFSABodytext"/>
+            </w:pPr>
+            <w:r>
+              <w:t>ERR_VALUE</w:t>
+            </w:r>
+          </w:p>
+        </w:tc>
+        <w:tc>
+          <w:tcPr>
+            <w:tcW w:w="7090" w:type="dxa"/>
+          </w:tcPr>
+          <w:p>
+            <w:pPr>
+              <w:pStyle w:val="EFSABodytext"/>
+              <w:cnfStyle w:val="000000000000" w:firstRow="0" w:lastRow="0" w:firstColumn="0" w:lastColumn="0" w:oddVBand="0" w:evenVBand="0" w:oddHBand="0" w:evenHBand="0" w:firstRowFirstColumn="0" w:firstRowLastColumn="0" w:lastRowFirstColumn="0" w:lastRowLastColumn="0"/>
+            </w:pPr>
+            <w:r>
+              <w:t>The value of the column specified in ERR_COLUMN</w:t>
+            </w:r>
+          </w:p>
+        </w:tc>
+      </w:tr>
+    </w:tbl>
+    <w:p>
+      <w:pPr>
+        <w:pStyle w:val="EFSABodytext"/>
+      </w:pPr>
     </w:p>
     <w:p>
       <w:pPr>
@@ -215,12 +509,14 @@
           <w:numId w:val="35"/>
         </w:numPr>
       </w:pPr>
+      <w:proofErr w:type="spellStart"/>
       <w:r>
         <w:rPr>
           <w:b/>
         </w:rPr>
-        <w:t>Action</w:t>
-      </w:r>
+        <w:t>IdColumns</w:t>
+      </w:r>
+      <w:proofErr w:type="spellEnd"/>
       <w:r>
         <w:rPr>
           <w:b/>
@@ -228,16 +524,45 @@
         <w:t>:</w:t>
       </w:r>
       <w:r>
+        <w:t xml:space="preserve"> A list of columns which identify a row in the </w:t>
+      </w:r>
+      <w:proofErr w:type="spellStart"/>
+      <w:r>
+        <w:t>InputTable</w:t>
+      </w:r>
+      <w:proofErr w:type="spellEnd"/>
+      <w:r>
+        <w:t xml:space="preserve">. This is needed to </w:t>
+      </w:r>
+      <w:r>
+        <w:t xml:space="preserve">univocally </w:t>
+      </w:r>
+      <w:r>
+        <w:t>identify in</w:t>
+      </w:r>
+      <w:r>
+        <w:t>side</w:t>
+      </w:r>
+      <w:r>
+        <w:t xml:space="preserve"> the error table the row</w:t>
+      </w:r>
+      <w:r>
+        <w:t>s</w:t>
+      </w:r>
+      <w:r>
         <w:t xml:space="preserve"> </w:t>
       </w:r>
       <w:r>
-        <w:t xml:space="preserve">A conventional name specifying which enrichment/validation </w:t>
-      </w:r>
-      <w:r>
-        <w:t xml:space="preserve">procedure </w:t>
-      </w:r>
-      <w:r>
-        <w:t>is requested.</w:t>
+        <w:t>affected</w:t>
+      </w:r>
+      <w:r>
+        <w:t xml:space="preserve"> </w:t>
+      </w:r>
+      <w:r>
+        <w:t>by</w:t>
+      </w:r>
+      <w:r>
+        <w:t xml:space="preserve"> the issues.</w:t>
       </w:r>
     </w:p>
     <w:p>
@@ -255,7 +580,7 @@
         <w:t xml:space="preserve">[Additional parameters depending on the requested actions]: </w:t>
       </w:r>
       <w:r>
-        <w:t>Every</w:t>
+        <w:t>The</w:t>
       </w:r>
       <w:r>
         <w:rPr>
@@ -264,16 +589,7 @@
         <w:t xml:space="preserve"> </w:t>
       </w:r>
       <w:r>
-        <w:t>enrichment/</w:t>
-      </w:r>
-      <w:r>
-        <w:t>validation step has its own set of specific parameters. It is necess</w:t>
-      </w:r>
-      <w:r>
-        <w:t>ary to specify them</w:t>
-      </w:r>
-      <w:r>
-        <w:t>, in order to make the enrichment and validation procedure work properly.</w:t>
+        <w:t>DEAV-specific set of parameters required to make the procedure work properly.</w:t>
       </w:r>
     </w:p>
     <w:p>
@@ -321,6 +637,66 @@
       </w:r>
       <w:r>
         <w:t>.</w:t>
+      </w:r>
+    </w:p>
+    <w:p>
+      <w:pPr>
+        <w:pStyle w:val="EFSABodytext"/>
+      </w:pPr>
+      <w:r>
+        <w:t xml:space="preserve">For example, </w:t>
+      </w:r>
+      <w:r>
+        <w:t>the FoodEx2 validation procedure needs as specific parameter the name of the column of the input dataset which contains the FoodEx2 codes to validate. Therefore an example of its use would be:</w:t>
+      </w:r>
+    </w:p>
+    <w:p>
+      <w:pPr>
+        <w:pStyle w:val="EFSABodytext"/>
+        <w:jc w:val="center"/>
+      </w:pPr>
+      <w:r>
+        <w:t>%</w:t>
+      </w:r>
+      <w:proofErr w:type="gramStart"/>
+      <w:r>
+        <w:t>validateFoodex2(</w:t>
+      </w:r>
+      <w:proofErr w:type="spellStart"/>
+      <w:proofErr w:type="gramEnd"/>
+      <w:r>
+        <w:t>inputTable</w:t>
+      </w:r>
+      <w:proofErr w:type="spellEnd"/>
+      <w:r>
+        <w:t xml:space="preserve">, </w:t>
+      </w:r>
+      <w:proofErr w:type="spellStart"/>
+      <w:r>
+        <w:t>errorTable</w:t>
+      </w:r>
+      <w:proofErr w:type="spellEnd"/>
+      <w:r>
+        <w:t xml:space="preserve">, </w:t>
+      </w:r>
+      <w:proofErr w:type="spellStart"/>
+      <w:r>
+        <w:t>idColumns</w:t>
+      </w:r>
+      <w:proofErr w:type="spellEnd"/>
+      <w:r>
+        <w:t xml:space="preserve">, </w:t>
+      </w:r>
+      <w:r>
+        <w:t>foodex2Column);</w:t>
+      </w:r>
+    </w:p>
+    <w:p>
+      <w:pPr>
+        <w:pStyle w:val="EFSABodytext"/>
+      </w:pPr>
+      <w:r>
+        <w:t>For the complete list of available DEAV, check the documentation.</w:t>
       </w:r>
     </w:p>
     <w:p>
@@ -372,6 +748,7 @@
         </w:numPr>
       </w:pPr>
       <w:r>
+        <w:lastRenderedPageBreak/>
         <w:t>The possibility to delegate the validation to a less structured system if the validation is too complex to be managed by the engine (e.g. a check which cannot be expressed by the engine syntax).</w:t>
       </w:r>
     </w:p>
@@ -389,108 +766,651 @@
         <w:t xml:space="preserve"> specific</w:t>
       </w:r>
       <w:r>
-        <w:t xml:space="preserve">. In particular, </w:t>
-      </w:r>
-      <w:r>
-        <w:t>a mapping</w:t>
-      </w:r>
-      <w:r>
-        <w:t xml:space="preserve"> and </w:t>
-      </w:r>
-      <w:r>
-        <w:t>a post-processing phase</w:t>
-      </w:r>
-      <w:r>
-        <w:t xml:space="preserve"> are added to the generic DEAV procedure explained in Section 2.</w:t>
+        <w:t xml:space="preserve">. </w:t>
+      </w:r>
+      <w:r>
+        <w:t>In particular, the process flow is the following:</w:t>
       </w:r>
     </w:p>
     <w:p>
       <w:pPr>
-        <w:pStyle w:val="EFSAHeading2"/>
-      </w:pPr>
-      <w:r>
-        <w:t>Mapping</w:t>
+        <w:pStyle w:val="EFSABodytext"/>
+        <w:numPr>
+          <w:ilvl w:val="0"/>
+          <w:numId w:val="43"/>
+        </w:numPr>
+      </w:pPr>
+      <w:r>
+        <w:t>The BRE calls the DEAV_ENRICH_AND_VALIDATE macro specifying</w:t>
+      </w:r>
+      <w:r>
+        <w:t>:</w:t>
       </w:r>
     </w:p>
     <w:p>
       <w:pPr>
         <w:pStyle w:val="EFSABodytext"/>
-      </w:pPr>
-      <w:r>
-        <w:t xml:space="preserve">For technical reasons, the Business Rules Engine </w:t>
-      </w:r>
-      <w:r>
-        <w:t>has to use a unique macro to run all the DEAV procedures. This leads to a macro which allows setting which DEAV procedure is required and the related set of required parameters (e.g. the FoodEx2 validation requires to specify the column containing the FoodEx2 codes to validate).</w:t>
+        <w:numPr>
+          <w:ilvl w:val="1"/>
+          <w:numId w:val="43"/>
+        </w:numPr>
+      </w:pPr>
+      <w:r>
+        <w:t>The required</w:t>
+      </w:r>
+      <w:r>
+        <w:t xml:space="preserve"> </w:t>
+      </w:r>
+      <w:r>
+        <w:t>enrichment/validation procedure;</w:t>
       </w:r>
     </w:p>
     <w:p>
       <w:pPr>
         <w:pStyle w:val="EFSABodytext"/>
-      </w:pPr>
-      <w:r>
-        <w:t xml:space="preserve">Therefore, a pre-processing phase which maps </w:t>
-      </w:r>
-      <w:r>
-        <w:t>the inte</w:t>
-      </w:r>
-      <w:r>
-        <w:t xml:space="preserve">rface parameters to </w:t>
-      </w:r>
-      <w:r>
-        <w:t xml:space="preserve">these values to the real DEAV input parameters is required. In particular, </w:t>
-      </w:r>
-      <w:r>
-        <w:t>the interface calls another macro which specifically runs the required DEAV.</w:t>
+        <w:numPr>
+          <w:ilvl w:val="1"/>
+          <w:numId w:val="43"/>
+        </w:numPr>
+      </w:pPr>
+      <w:r>
+        <w:t>The input dataset (name of the dataset which contains the data to process);</w:t>
       </w:r>
     </w:p>
     <w:p>
       <w:pPr>
-        <w:pStyle w:val="EFSAHeading2"/>
-      </w:pPr>
-      <w:r>
-        <w:t>Post-processing</w:t>
+        <w:pStyle w:val="EFSABodytext"/>
+        <w:numPr>
+          <w:ilvl w:val="1"/>
+          <w:numId w:val="43"/>
+        </w:numPr>
+      </w:pPr>
+      <w:r>
+        <w:t>The error dataset (name of the dataset which will contain the errors);</w:t>
       </w:r>
     </w:p>
     <w:p>
       <w:pPr>
         <w:pStyle w:val="EFSABodytext"/>
-      </w:pPr>
-      <w:r>
-        <w:t xml:space="preserve">The DEAV procedure is a generic validation procedure which is not intended to be used just inside the BRE. In fact, the format of the DEAV errors is not compatible with the one needed by the BRE, </w:t>
-      </w:r>
-      <w:r>
-        <w:lastRenderedPageBreak/>
-        <w:t>because encapsulating the BRE logic in it would lead to a weak piece of code which is not reusable outside of the BR domain. This implies the existence of a post-processing step, which maps the DEAV output to a format which is suitable for the BRE.</w:t>
-      </w:r>
-      <w:r>
-        <w:t xml:space="preserve"> In particular, the post-processing creates the conventional error table which is used inside the BRE (named FAILED_RECORDS), in order to simulate the behaviour of a standard business rule and thus minimizing the effort to adapt the BRE to run the DEAV processes.</w:t>
+        <w:numPr>
+          <w:ilvl w:val="1"/>
+          <w:numId w:val="43"/>
+        </w:numPr>
+      </w:pPr>
+      <w:r>
+        <w:t>The additional DEAV-specific parameters;</w:t>
       </w:r>
     </w:p>
     <w:p>
       <w:pPr>
         <w:pStyle w:val="EFSABodytext"/>
-      </w:pPr>
-      <w:r>
-        <w:t>Furthermore, the post-processing phase is also in charge of copying the enriched columns (if any) to ORACLE, in order to make them visible to ETL processes.</w:t>
-      </w:r>
-      <w:bookmarkStart w:id="7" w:name="_GoBack"/>
-      <w:bookmarkEnd w:id="7"/>
+        <w:numPr>
+          <w:ilvl w:val="1"/>
+          <w:numId w:val="43"/>
+        </w:numPr>
+      </w:pPr>
+      <w:r>
+        <w:t>The name of the column inside the input dataset which contains the DCF id;</w:t>
+      </w:r>
     </w:p>
     <w:p>
       <w:pPr>
-        <w:pStyle w:val="EFSAHeading2"/>
-      </w:pPr>
-      <w:r>
-        <w:t>Summary schema</w:t>
+        <w:pStyle w:val="EFSABodytext"/>
+        <w:numPr>
+          <w:ilvl w:val="1"/>
+          <w:numId w:val="43"/>
+        </w:numPr>
+      </w:pPr>
+      <w:r>
+        <w:t>The name of the column inside the input dataset which contains the dataset id.</w:t>
+      </w:r>
+    </w:p>
+    <w:p>
+      <w:pPr>
+        <w:pStyle w:val="EFSABodytext"/>
+        <w:numPr>
+          <w:ilvl w:val="0"/>
+          <w:numId w:val="43"/>
+        </w:numPr>
+      </w:pPr>
+      <w:r>
+        <w:t xml:space="preserve">The specific DEAV procedure is </w:t>
+      </w:r>
+      <w:r>
+        <w:t xml:space="preserve">then </w:t>
+      </w:r>
+      <w:r>
+        <w:t>called by the DEAV_ENRICH_AND_VALIDATE macro</w:t>
+      </w:r>
+      <w:r>
+        <w:t xml:space="preserve"> passing as </w:t>
+      </w:r>
+      <w:proofErr w:type="spellStart"/>
+      <w:r>
+        <w:t>idColumns</w:t>
+      </w:r>
+      <w:proofErr w:type="spellEnd"/>
+      <w:r>
+        <w:t xml:space="preserve"> the DCF id and the dataset id</w:t>
+      </w:r>
+      <w:r>
+        <w:t>.</w:t>
+      </w:r>
+    </w:p>
+    <w:p>
+      <w:pPr>
+        <w:pStyle w:val="EFSABodytext"/>
+        <w:numPr>
+          <w:ilvl w:val="0"/>
+          <w:numId w:val="43"/>
+        </w:numPr>
+      </w:pPr>
+      <w:r>
+        <w:t>If errors/warnings occurred</w:t>
+      </w:r>
+      <w:r>
+        <w:t xml:space="preserve"> in the DEAV process/validation</w:t>
+      </w:r>
+      <w:r>
+        <w:t>, then the error dataset</w:t>
+      </w:r>
+      <w:r>
+        <w:t xml:space="preserve"> </w:t>
+      </w:r>
+      <w:r>
+        <w:t xml:space="preserve">is converted </w:t>
+      </w:r>
+      <w:r>
+        <w:t>to</w:t>
+      </w:r>
+      <w:r>
+        <w:t xml:space="preserve"> a format which is suitable for the business rules</w:t>
+      </w:r>
+      <w:r>
+        <w:t xml:space="preserve">. </w:t>
+      </w:r>
+      <w:r>
+        <w:t xml:space="preserve">More precisely, the </w:t>
+      </w:r>
+      <w:r>
+        <w:t xml:space="preserve">FAILED_RECORDS table </w:t>
+      </w:r>
+      <w:r>
+        <w:t>will be created</w:t>
+      </w:r>
+      <w:r>
+        <w:t>.</w:t>
+      </w:r>
+    </w:p>
+    <w:p>
+      <w:pPr>
+        <w:pStyle w:val="EFSABodytext"/>
+        <w:numPr>
+          <w:ilvl w:val="0"/>
+          <w:numId w:val="43"/>
+        </w:numPr>
+      </w:pPr>
+      <w:r>
+        <w:t xml:space="preserve">If the DEAV step added new columns to the input dataset, then </w:t>
+      </w:r>
+      <w:r>
+        <w:t>the columns are</w:t>
+      </w:r>
+      <w:r>
+        <w:t xml:space="preserve"> </w:t>
+      </w:r>
+      <w:r>
+        <w:t xml:space="preserve">transposed and </w:t>
+      </w:r>
+      <w:r>
+        <w:t>inserted into an Oracle table (ODS.</w:t>
+      </w:r>
+      <w:r>
+        <w:t>DEAV_ENRICHMENT_TABLE</w:t>
+      </w:r>
+      <w:r>
+        <w:t xml:space="preserve">) in order to be usable </w:t>
+      </w:r>
+      <w:r>
+        <w:t>inside</w:t>
+      </w:r>
+      <w:r>
+        <w:t xml:space="preserve"> the ETL processes.</w:t>
+      </w:r>
+      <w:r>
+        <w:t xml:space="preserve"> The structure of the table is</w:t>
+      </w:r>
+      <w:r>
+        <w:t xml:space="preserve"> the</w:t>
+      </w:r>
+      <w:r>
+        <w:t xml:space="preserve"> same as the structure of the tables with suffix _A contained in the DCFDATA library. In particular, the structure</w:t>
+      </w:r>
+      <w:r>
+        <w:t xml:space="preserve"> of the </w:t>
+      </w:r>
+      <w:r>
+        <w:t xml:space="preserve">Oracle </w:t>
+      </w:r>
+      <w:r>
+        <w:t>table</w:t>
+      </w:r>
+      <w:r>
+        <w:t xml:space="preserve"> is the following:</w:t>
+      </w:r>
+    </w:p>
+    <w:tbl>
+      <w:tblPr>
+        <w:tblStyle w:val="LightList-Accent1"/>
+        <w:tblW w:w="8602" w:type="dxa"/>
+        <w:jc w:val="center"/>
+        <w:tblInd w:w="242" w:type="dxa"/>
+        <w:tblLook w:val="04A0" w:firstRow="1" w:lastRow="0" w:firstColumn="1" w:lastColumn="0" w:noHBand="0" w:noVBand="1"/>
+      </w:tblPr>
+      <w:tblGrid>
+        <w:gridCol w:w="1512"/>
+        <w:gridCol w:w="7090"/>
+      </w:tblGrid>
+      <w:tr>
+        <w:trPr>
+          <w:cnfStyle w:val="100000000000" w:firstRow="1" w:lastRow="0" w:firstColumn="0" w:lastColumn="0" w:oddVBand="0" w:evenVBand="0" w:oddHBand="0" w:evenHBand="0" w:firstRowFirstColumn="0" w:firstRowLastColumn="0" w:lastRowFirstColumn="0" w:lastRowLastColumn="0"/>
+          <w:jc w:val="center"/>
+        </w:trPr>
+        <w:tc>
+          <w:tcPr>
+            <w:cnfStyle w:val="001000000000" w:firstRow="0" w:lastRow="0" w:firstColumn="1" w:lastColumn="0" w:oddVBand="0" w:evenVBand="0" w:oddHBand="0" w:evenHBand="0" w:firstRowFirstColumn="0" w:firstRowLastColumn="0" w:lastRowFirstColumn="0" w:lastRowLastColumn="0"/>
+            <w:tcW w:w="1512" w:type="dxa"/>
+          </w:tcPr>
+          <w:p>
+            <w:pPr>
+              <w:pStyle w:val="EFSABodytext"/>
+              <w:rPr>
+                <w:sz w:val="18"/>
+              </w:rPr>
+            </w:pPr>
+            <w:r>
+              <w:rPr>
+                <w:sz w:val="18"/>
+              </w:rPr>
+              <w:t>Column</w:t>
+            </w:r>
+          </w:p>
+        </w:tc>
+        <w:tc>
+          <w:tcPr>
+            <w:tcW w:w="7090" w:type="dxa"/>
+          </w:tcPr>
+          <w:p>
+            <w:pPr>
+              <w:pStyle w:val="EFSABodytext"/>
+              <w:cnfStyle w:val="100000000000" w:firstRow="1" w:lastRow="0" w:firstColumn="0" w:lastColumn="0" w:oddVBand="0" w:evenVBand="0" w:oddHBand="0" w:evenHBand="0" w:firstRowFirstColumn="0" w:firstRowLastColumn="0" w:lastRowFirstColumn="0" w:lastRowLastColumn="0"/>
+              <w:rPr>
+                <w:sz w:val="18"/>
+              </w:rPr>
+            </w:pPr>
+            <w:r>
+              <w:rPr>
+                <w:sz w:val="18"/>
+              </w:rPr>
+              <w:t>Description</w:t>
+            </w:r>
+          </w:p>
+        </w:tc>
+      </w:tr>
+      <w:tr>
+        <w:trPr>
+          <w:cnfStyle w:val="000000100000" w:firstRow="0" w:lastRow="0" w:firstColumn="0" w:lastColumn="0" w:oddVBand="0" w:evenVBand="0" w:oddHBand="1" w:evenHBand="0" w:firstRowFirstColumn="0" w:firstRowLastColumn="0" w:lastRowFirstColumn="0" w:lastRowLastColumn="0"/>
+          <w:jc w:val="center"/>
+        </w:trPr>
+        <w:tc>
+          <w:tcPr>
+            <w:cnfStyle w:val="001000000000" w:firstRow="0" w:lastRow="0" w:firstColumn="1" w:lastColumn="0" w:oddVBand="0" w:evenVBand="0" w:oddHBand="0" w:evenHBand="0" w:firstRowFirstColumn="0" w:firstRowLastColumn="0" w:lastRowFirstColumn="0" w:lastRowLastColumn="0"/>
+            <w:tcW w:w="1512" w:type="dxa"/>
+          </w:tcPr>
+          <w:p>
+            <w:pPr>
+              <w:pStyle w:val="EFSABodytext"/>
+            </w:pPr>
+            <w:r>
+              <w:t>ID</w:t>
+            </w:r>
+          </w:p>
+        </w:tc>
+        <w:tc>
+          <w:tcPr>
+            <w:tcW w:w="7090" w:type="dxa"/>
+          </w:tcPr>
+          <w:p>
+            <w:pPr>
+              <w:pStyle w:val="EFSABodytext"/>
+              <w:cnfStyle w:val="000000100000" w:firstRow="0" w:lastRow="0" w:firstColumn="0" w:lastColumn="0" w:oddVBand="0" w:evenVBand="0" w:oddHBand="1" w:evenHBand="0" w:firstRowFirstColumn="0" w:firstRowLastColumn="0" w:lastRowFirstColumn="0" w:lastRowLastColumn="0"/>
+            </w:pPr>
+            <w:r>
+              <w:t>Row Id (primary key)</w:t>
+            </w:r>
+          </w:p>
+        </w:tc>
+      </w:tr>
+      <w:tr>
+        <w:trPr>
+          <w:jc w:val="center"/>
+        </w:trPr>
+        <w:tc>
+          <w:tcPr>
+            <w:cnfStyle w:val="001000000000" w:firstRow="0" w:lastRow="0" w:firstColumn="1" w:lastColumn="0" w:oddVBand="0" w:evenVBand="0" w:oddHBand="0" w:evenHBand="0" w:firstRowFirstColumn="0" w:firstRowLastColumn="0" w:lastRowFirstColumn="0" w:lastRowLastColumn="0"/>
+            <w:tcW w:w="1512" w:type="dxa"/>
+          </w:tcPr>
+          <w:p>
+            <w:pPr>
+              <w:pStyle w:val="EFSABodytext"/>
+            </w:pPr>
+            <w:r>
+              <w:t>F_ID</w:t>
+            </w:r>
+          </w:p>
+        </w:tc>
+        <w:tc>
+          <w:tcPr>
+            <w:tcW w:w="7090" w:type="dxa"/>
+          </w:tcPr>
+          <w:p>
+            <w:pPr>
+              <w:pStyle w:val="EFSABodytext"/>
+              <w:cnfStyle w:val="000000000000" w:firstRow="0" w:lastRow="0" w:firstColumn="0" w:lastColumn="0" w:oddVBand="0" w:evenVBand="0" w:oddHBand="0" w:evenHBand="0" w:firstRowFirstColumn="0" w:firstRowLastColumn="0" w:lastRowFirstColumn="0" w:lastRowLastColumn="0"/>
+            </w:pPr>
+            <w:proofErr w:type="spellStart"/>
+            <w:r>
+              <w:t>Dcf</w:t>
+            </w:r>
+            <w:proofErr w:type="spellEnd"/>
+            <w:r>
+              <w:t xml:space="preserve"> id</w:t>
+            </w:r>
+          </w:p>
+        </w:tc>
+      </w:tr>
+      <w:tr>
+        <w:trPr>
+          <w:cnfStyle w:val="000000100000" w:firstRow="0" w:lastRow="0" w:firstColumn="0" w:lastColumn="0" w:oddVBand="0" w:evenVBand="0" w:oddHBand="1" w:evenHBand="0" w:firstRowFirstColumn="0" w:firstRowLastColumn="0" w:lastRowFirstColumn="0" w:lastRowLastColumn="0"/>
+          <w:jc w:val="center"/>
+        </w:trPr>
+        <w:tc>
+          <w:tcPr>
+            <w:cnfStyle w:val="001000000000" w:firstRow="0" w:lastRow="0" w:firstColumn="1" w:lastColumn="0" w:oddVBand="0" w:evenVBand="0" w:oddHBand="0" w:evenHBand="0" w:firstRowFirstColumn="0" w:firstRowLastColumn="0" w:lastRowFirstColumn="0" w:lastRowLastColumn="0"/>
+            <w:tcW w:w="1512" w:type="dxa"/>
+          </w:tcPr>
+          <w:p>
+            <w:pPr>
+              <w:pStyle w:val="EFSABodytext"/>
+            </w:pPr>
+            <w:r>
+              <w:t>F_C_NAME</w:t>
+            </w:r>
+          </w:p>
+        </w:tc>
+        <w:tc>
+          <w:tcPr>
+            <w:tcW w:w="7090" w:type="dxa"/>
+          </w:tcPr>
+          <w:p>
+            <w:pPr>
+              <w:pStyle w:val="EFSABodytext"/>
+              <w:cnfStyle w:val="000000100000" w:firstRow="0" w:lastRow="0" w:firstColumn="0" w:lastColumn="0" w:oddVBand="0" w:evenVBand="0" w:oddHBand="1" w:evenHBand="0" w:firstRowFirstColumn="0" w:firstRowLastColumn="0" w:lastRowFirstColumn="0" w:lastRowLastColumn="0"/>
+            </w:pPr>
+            <w:r>
+              <w:t>Name of the enriched column</w:t>
+            </w:r>
+          </w:p>
+        </w:tc>
+      </w:tr>
+      <w:tr>
+        <w:trPr>
+          <w:jc w:val="center"/>
+        </w:trPr>
+        <w:tc>
+          <w:tcPr>
+            <w:cnfStyle w:val="001000000000" w:firstRow="0" w:lastRow="0" w:firstColumn="1" w:lastColumn="0" w:oddVBand="0" w:evenVBand="0" w:oddHBand="0" w:evenHBand="0" w:firstRowFirstColumn="0" w:firstRowLastColumn="0" w:lastRowFirstColumn="0" w:lastRowLastColumn="0"/>
+            <w:tcW w:w="1512" w:type="dxa"/>
+          </w:tcPr>
+          <w:p>
+            <w:pPr>
+              <w:pStyle w:val="EFSABodytext"/>
+            </w:pPr>
+            <w:r>
+              <w:t>ATTR_NAME</w:t>
+            </w:r>
+          </w:p>
+        </w:tc>
+        <w:tc>
+          <w:tcPr>
+            <w:tcW w:w="7090" w:type="dxa"/>
+          </w:tcPr>
+          <w:p>
+            <w:pPr>
+              <w:pStyle w:val="EFSABodytext"/>
+              <w:cnfStyle w:val="000000000000" w:firstRow="0" w:lastRow="0" w:firstColumn="0" w:lastColumn="0" w:oddVBand="0" w:evenVBand="0" w:oddHBand="0" w:evenHBand="0" w:firstRowFirstColumn="0" w:firstRowLastColumn="0" w:lastRowFirstColumn="0" w:lastRowLastColumn="0"/>
+            </w:pPr>
+            <w:r>
+              <w:t>Attribute name (for compound values, otherwise empty)</w:t>
+            </w:r>
+          </w:p>
+        </w:tc>
+      </w:tr>
+      <w:tr>
+        <w:trPr>
+          <w:cnfStyle w:val="000000100000" w:firstRow="0" w:lastRow="0" w:firstColumn="0" w:lastColumn="0" w:oddVBand="0" w:evenVBand="0" w:oddHBand="1" w:evenHBand="0" w:firstRowFirstColumn="0" w:firstRowLastColumn="0" w:lastRowFirstColumn="0" w:lastRowLastColumn="0"/>
+          <w:jc w:val="center"/>
+        </w:trPr>
+        <w:tc>
+          <w:tcPr>
+            <w:cnfStyle w:val="001000000000" w:firstRow="0" w:lastRow="0" w:firstColumn="1" w:lastColumn="0" w:oddVBand="0" w:evenVBand="0" w:oddHBand="0" w:evenHBand="0" w:firstRowFirstColumn="0" w:firstRowLastColumn="0" w:lastRowFirstColumn="0" w:lastRowLastColumn="0"/>
+            <w:tcW w:w="1512" w:type="dxa"/>
+          </w:tcPr>
+          <w:p>
+            <w:pPr>
+              <w:pStyle w:val="EFSABodytext"/>
+            </w:pPr>
+            <w:r>
+              <w:t>VALUE</w:t>
+            </w:r>
+          </w:p>
+        </w:tc>
+        <w:tc>
+          <w:tcPr>
+            <w:tcW w:w="7090" w:type="dxa"/>
+          </w:tcPr>
+          <w:p>
+            <w:pPr>
+              <w:pStyle w:val="EFSABodytext"/>
+              <w:cnfStyle w:val="000000100000" w:firstRow="0" w:lastRow="0" w:firstColumn="0" w:lastColumn="0" w:oddVBand="0" w:evenVBand="0" w:oddHBand="1" w:evenHBand="0" w:firstRowFirstColumn="0" w:firstRowLastColumn="0" w:lastRowFirstColumn="0" w:lastRowLastColumn="0"/>
+            </w:pPr>
+            <w:r>
+              <w:t>Value of the column for single cardinality columns, otherwise value of the attribute</w:t>
+            </w:r>
+          </w:p>
+        </w:tc>
+      </w:tr>
+      <w:tr>
+        <w:trPr>
+          <w:jc w:val="center"/>
+        </w:trPr>
+        <w:tc>
+          <w:tcPr>
+            <w:cnfStyle w:val="001000000000" w:firstRow="0" w:lastRow="0" w:firstColumn="1" w:lastColumn="0" w:oddVBand="0" w:evenVBand="0" w:oddHBand="0" w:evenHBand="0" w:firstRowFirstColumn="0" w:firstRowLastColumn="0" w:lastRowFirstColumn="0" w:lastRowLastColumn="0"/>
+            <w:tcW w:w="1512" w:type="dxa"/>
+          </w:tcPr>
+          <w:p>
+            <w:pPr>
+              <w:pStyle w:val="EFSABodytext"/>
+            </w:pPr>
+            <w:r>
+              <w:t>SORTING</w:t>
+            </w:r>
+          </w:p>
+        </w:tc>
+        <w:tc>
+          <w:tcPr>
+            <w:tcW w:w="7090" w:type="dxa"/>
+          </w:tcPr>
+          <w:p>
+            <w:pPr>
+              <w:pStyle w:val="EFSABodytext"/>
+              <w:cnfStyle w:val="000000000000" w:firstRow="0" w:lastRow="0" w:firstColumn="0" w:lastColumn="0" w:oddVBand="0" w:evenVBand="0" w:oddHBand="0" w:evenHBand="0" w:firstRowFirstColumn="0" w:firstRowLastColumn="0" w:lastRowFirstColumn="0" w:lastRowLastColumn="0"/>
+            </w:pPr>
+            <w:r>
+              <w:t>Order of application of the attributes</w:t>
+            </w:r>
+          </w:p>
+        </w:tc>
+      </w:tr>
+      <w:tr>
+        <w:trPr>
+          <w:cnfStyle w:val="000000100000" w:firstRow="0" w:lastRow="0" w:firstColumn="0" w:lastColumn="0" w:oddVBand="0" w:evenVBand="0" w:oddHBand="1" w:evenHBand="0" w:firstRowFirstColumn="0" w:firstRowLastColumn="0" w:lastRowFirstColumn="0" w:lastRowLastColumn="0"/>
+          <w:jc w:val="center"/>
+        </w:trPr>
+        <w:tc>
+          <w:tcPr>
+            <w:cnfStyle w:val="001000000000" w:firstRow="0" w:lastRow="0" w:firstColumn="1" w:lastColumn="0" w:oddVBand="0" w:evenVBand="0" w:oddHBand="0" w:evenHBand="0" w:firstRowFirstColumn="0" w:firstRowLastColumn="0" w:lastRowFirstColumn="0" w:lastRowLastColumn="0"/>
+            <w:tcW w:w="1512" w:type="dxa"/>
+          </w:tcPr>
+          <w:p>
+            <w:pPr>
+              <w:pStyle w:val="EFSABodytext"/>
+            </w:pPr>
+            <w:r>
+              <w:t>DATASET_ID</w:t>
+            </w:r>
+          </w:p>
+        </w:tc>
+        <w:tc>
+          <w:tcPr>
+            <w:tcW w:w="7090" w:type="dxa"/>
+          </w:tcPr>
+          <w:p>
+            <w:pPr>
+              <w:pStyle w:val="EFSABodytext"/>
+              <w:cnfStyle w:val="000000100000" w:firstRow="0" w:lastRow="0" w:firstColumn="0" w:lastColumn="0" w:oddVBand="0" w:evenVBand="0" w:oddHBand="1" w:evenHBand="0" w:firstRowFirstColumn="0" w:firstRowLastColumn="0" w:lastRowFirstColumn="0" w:lastRowLastColumn="0"/>
+            </w:pPr>
+            <w:r>
+              <w:t>The id of the dataset</w:t>
+            </w:r>
+          </w:p>
+        </w:tc>
+      </w:tr>
+    </w:tbl>
+    <w:p>
+      <w:pPr>
+        <w:pStyle w:val="EFSABodytext"/>
+        <w:ind w:left="720"/>
+      </w:pPr>
+    </w:p>
+    <w:p>
+      <w:pPr>
+        <w:pStyle w:val="EFSABodytext"/>
+      </w:pPr>
+      <w:r>
+        <w:rPr>
+          <w:b/>
+        </w:rPr>
+        <w:t>Important note:</w:t>
+      </w:r>
+      <w:r>
+        <w:t xml:space="preserve"> The procedure does not support yet enrichment procedure</w:t>
+      </w:r>
+      <w:r>
+        <w:t>s</w:t>
+      </w:r>
+      <w:r>
+        <w:t xml:space="preserve"> to create compound fields</w:t>
+      </w:r>
+      <w:r>
+        <w:t xml:space="preserve"> in Oracle, because it would be needed to split the repeated values into multiple rows (it is a transposed table)</w:t>
+      </w:r>
+      <w:r>
+        <w:t>.</w:t>
+      </w:r>
+      <w:r>
+        <w:t xml:space="preserve"> In case of need</w:t>
+      </w:r>
+      <w:r>
+        <w:t xml:space="preserve">, it </w:t>
+      </w:r>
+      <w:r>
+        <w:t>will be</w:t>
+      </w:r>
+      <w:r>
+        <w:t xml:space="preserve"> necessary to edit the source code</w:t>
+      </w:r>
+      <w:r>
+        <w:t xml:space="preserve"> of the </w:t>
+      </w:r>
+      <w:r>
+        <w:t>DEAV_ENRICH_AND_VALIDATE</w:t>
+      </w:r>
+      <w:r>
+        <w:t xml:space="preserve"> macro </w:t>
+      </w:r>
+      <w:r>
+        <w:t>stored in MSTORE. The</w:t>
+      </w:r>
+      <w:r>
+        <w:t xml:space="preserve"> source code </w:t>
+      </w:r>
+      <w:r>
+        <w:t>is available on</w:t>
+      </w:r>
+      <w:r>
+        <w:t xml:space="preserve"> GitHub at the following link:</w:t>
+      </w:r>
+    </w:p>
+    <w:p>
+      <w:pPr>
+        <w:pStyle w:val="EFSABodytext"/>
+      </w:pPr>
+      <w:hyperlink r:id="rId9" w:history="1">
+        <w:r>
+          <w:rPr>
+            <w:rStyle w:val="Hyperlink"/>
+          </w:rPr>
+          <w:t>https://github.com/openefsa/SAS-stored-functions-and-macros/blob/master/data-enrichment-and-validation/src/storedDeavInterface.sas</w:t>
+        </w:r>
+      </w:hyperlink>
+    </w:p>
+    <w:p>
+      <w:pPr>
+        <w:pStyle w:val="EFSABodytext"/>
+      </w:pPr>
+      <w:r>
+        <w:t xml:space="preserve">This means that </w:t>
+      </w:r>
+      <w:r>
+        <w:t>the current version of the algorithm will always put an empty value for</w:t>
+      </w:r>
+      <w:r>
+        <w:t xml:space="preserve"> the ATTR_NAME column </w:t>
+      </w:r>
+      <w:r>
+        <w:t>and a value of 1 for the</w:t>
+      </w:r>
+      <w:r>
+        <w:t xml:space="preserve"> SORTING colu</w:t>
+      </w:r>
+      <w:r>
+        <w:t>mn</w:t>
+      </w:r>
+      <w:bookmarkStart w:id="3" w:name="_GoBack"/>
+      <w:bookmarkEnd w:id="3"/>
+      <w:r>
+        <w:t>.</w:t>
       </w:r>
     </w:p>
     <w:sectPr>
-      <w:headerReference w:type="even" r:id="rId9"/>
-      <w:headerReference w:type="default" r:id="rId10"/>
-      <w:footerReference w:type="even" r:id="rId11"/>
-      <w:footerReference w:type="default" r:id="rId12"/>
-      <w:headerReference w:type="first" r:id="rId13"/>
-      <w:footerReference w:type="first" r:id="rId14"/>
+      <w:headerReference w:type="even" r:id="rId10"/>
+      <w:headerReference w:type="default" r:id="rId11"/>
+      <w:footerReference w:type="even" r:id="rId12"/>
+      <w:footerReference w:type="default" r:id="rId13"/>
+      <w:headerReference w:type="first" r:id="rId14"/>
+      <w:footerReference w:type="first" r:id="rId15"/>
       <w:pgSz w:w="11906" w:h="16838"/>
       <w:pgMar w:top="1418" w:right="1418" w:bottom="1418" w:left="1418" w:header="709" w:footer="709" w:gutter="0"/>
       <w:cols w:space="720"/>
@@ -2723,6 +3643,95 @@
     </w:lvl>
   </w:abstractNum>
   <w:abstractNum w:abstractNumId="5">
+    <w:nsid w:val="278563F5"/>
+    <w:multiLevelType w:val="hybridMultilevel"/>
+    <w:tmpl w:val="11D0D478"/>
+    <w:lvl w:ilvl="0" w:tplc="0809000F">
+      <w:start w:val="1"/>
+      <w:numFmt w:val="decimal"/>
+      <w:lvlText w:val="%1."/>
+      <w:lvlJc w:val="left"/>
+      <w:pPr>
+        <w:ind w:left="720" w:hanging="360"/>
+      </w:pPr>
+    </w:lvl>
+    <w:lvl w:ilvl="1" w:tplc="08090001">
+      <w:start w:val="1"/>
+      <w:numFmt w:val="bullet"/>
+      <w:lvlText w:val=""/>
+      <w:lvlJc w:val="left"/>
+      <w:pPr>
+        <w:ind w:left="1440" w:hanging="360"/>
+      </w:pPr>
+      <w:rPr>
+        <w:rFonts w:ascii="Symbol" w:hAnsi="Symbol" w:hint="default"/>
+      </w:rPr>
+    </w:lvl>
+    <w:lvl w:ilvl="2" w:tplc="0809001B" w:tentative="1">
+      <w:start w:val="1"/>
+      <w:numFmt w:val="lowerRoman"/>
+      <w:lvlText w:val="%3."/>
+      <w:lvlJc w:val="right"/>
+      <w:pPr>
+        <w:ind w:left="2160" w:hanging="180"/>
+      </w:pPr>
+    </w:lvl>
+    <w:lvl w:ilvl="3" w:tplc="0809000F" w:tentative="1">
+      <w:start w:val="1"/>
+      <w:numFmt w:val="decimal"/>
+      <w:lvlText w:val="%4."/>
+      <w:lvlJc w:val="left"/>
+      <w:pPr>
+        <w:ind w:left="2880" w:hanging="360"/>
+      </w:pPr>
+    </w:lvl>
+    <w:lvl w:ilvl="4" w:tplc="08090019" w:tentative="1">
+      <w:start w:val="1"/>
+      <w:numFmt w:val="lowerLetter"/>
+      <w:lvlText w:val="%5."/>
+      <w:lvlJc w:val="left"/>
+      <w:pPr>
+        <w:ind w:left="3600" w:hanging="360"/>
+      </w:pPr>
+    </w:lvl>
+    <w:lvl w:ilvl="5" w:tplc="0809001B" w:tentative="1">
+      <w:start w:val="1"/>
+      <w:numFmt w:val="lowerRoman"/>
+      <w:lvlText w:val="%6."/>
+      <w:lvlJc w:val="right"/>
+      <w:pPr>
+        <w:ind w:left="4320" w:hanging="180"/>
+      </w:pPr>
+    </w:lvl>
+    <w:lvl w:ilvl="6" w:tplc="0809000F" w:tentative="1">
+      <w:start w:val="1"/>
+      <w:numFmt w:val="decimal"/>
+      <w:lvlText w:val="%7."/>
+      <w:lvlJc w:val="left"/>
+      <w:pPr>
+        <w:ind w:left="5040" w:hanging="360"/>
+      </w:pPr>
+    </w:lvl>
+    <w:lvl w:ilvl="7" w:tplc="08090019" w:tentative="1">
+      <w:start w:val="1"/>
+      <w:numFmt w:val="lowerLetter"/>
+      <w:lvlText w:val="%8."/>
+      <w:lvlJc w:val="left"/>
+      <w:pPr>
+        <w:ind w:left="5760" w:hanging="360"/>
+      </w:pPr>
+    </w:lvl>
+    <w:lvl w:ilvl="8" w:tplc="0809001B" w:tentative="1">
+      <w:start w:val="1"/>
+      <w:numFmt w:val="lowerRoman"/>
+      <w:lvlText w:val="%9."/>
+      <w:lvlJc w:val="right"/>
+      <w:pPr>
+        <w:ind w:left="6480" w:hanging="180"/>
+      </w:pPr>
+    </w:lvl>
+  </w:abstractNum>
+  <w:abstractNum w:abstractNumId="6">
     <w:nsid w:val="28E76A47"/>
     <w:multiLevelType w:val="multilevel"/>
     <w:tmpl w:val="A0CEA056"/>
@@ -2836,7 +3845,7 @@
       </w:rPr>
     </w:lvl>
   </w:abstractNum>
-  <w:abstractNum w:abstractNumId="6">
+  <w:abstractNum w:abstractNumId="7">
     <w:nsid w:val="2BE107C2"/>
     <w:multiLevelType w:val="hybridMultilevel"/>
     <w:tmpl w:val="9580DF60"/>
@@ -2922,7 +3931,7 @@
       </w:pPr>
     </w:lvl>
   </w:abstractNum>
-  <w:abstractNum w:abstractNumId="7">
+  <w:abstractNum w:abstractNumId="8">
     <w:nsid w:val="309B621F"/>
     <w:multiLevelType w:val="hybridMultilevel"/>
     <w:tmpl w:val="13EA4840"/>
@@ -3035,7 +4044,7 @@
       </w:rPr>
     </w:lvl>
   </w:abstractNum>
-  <w:abstractNum w:abstractNumId="8">
+  <w:abstractNum w:abstractNumId="9">
     <w:nsid w:val="3CDE628E"/>
     <w:multiLevelType w:val="multilevel"/>
     <w:tmpl w:val="8EEEE2FE"/>
@@ -3197,7 +4206,7 @@
       </w:rPr>
     </w:lvl>
   </w:abstractNum>
-  <w:abstractNum w:abstractNumId="9">
+  <w:abstractNum w:abstractNumId="10">
     <w:nsid w:val="46D21CDC"/>
     <w:multiLevelType w:val="hybridMultilevel"/>
     <w:tmpl w:val="FA10ED66"/>
@@ -3314,7 +4323,7 @@
       </w:pPr>
     </w:lvl>
   </w:abstractNum>
-  <w:abstractNum w:abstractNumId="10">
+  <w:abstractNum w:abstractNumId="11">
     <w:nsid w:val="46E61AA7"/>
     <w:multiLevelType w:val="hybridMultilevel"/>
     <w:tmpl w:val="5894A468"/>
@@ -3427,7 +4436,7 @@
       </w:rPr>
     </w:lvl>
   </w:abstractNum>
-  <w:abstractNum w:abstractNumId="11">
+  <w:abstractNum w:abstractNumId="12">
     <w:nsid w:val="4BBD6523"/>
     <w:multiLevelType w:val="hybridMultilevel"/>
     <w:tmpl w:val="0FBE2ED4"/>
@@ -3519,7 +4528,7 @@
       </w:pPr>
     </w:lvl>
   </w:abstractNum>
-  <w:abstractNum w:abstractNumId="12">
+  <w:abstractNum w:abstractNumId="13">
     <w:nsid w:val="4D307082"/>
     <w:multiLevelType w:val="multilevel"/>
     <w:tmpl w:val="9EA212F4"/>
@@ -3637,7 +4646,7 @@
       </w:rPr>
     </w:lvl>
   </w:abstractNum>
-  <w:abstractNum w:abstractNumId="13">
+  <w:abstractNum w:abstractNumId="14">
     <w:nsid w:val="50C734B1"/>
     <w:multiLevelType w:val="multilevel"/>
     <w:tmpl w:val="E06ACB7E"/>
@@ -3814,7 +4823,7 @@
       </w:rPr>
     </w:lvl>
   </w:abstractNum>
-  <w:abstractNum w:abstractNumId="14">
+  <w:abstractNum w:abstractNumId="15">
     <w:nsid w:val="5741341D"/>
     <w:multiLevelType w:val="hybridMultilevel"/>
     <w:tmpl w:val="E2DCB8EA"/>
@@ -3922,7 +4931,7 @@
       </w:pPr>
     </w:lvl>
   </w:abstractNum>
-  <w:abstractNum w:abstractNumId="15">
+  <w:abstractNum w:abstractNumId="16">
     <w:nsid w:val="655002F8"/>
     <w:multiLevelType w:val="hybridMultilevel"/>
     <w:tmpl w:val="1F4038FE"/>
@@ -4011,7 +5020,7 @@
       </w:pPr>
     </w:lvl>
   </w:abstractNum>
-  <w:abstractNum w:abstractNumId="16">
+  <w:abstractNum w:abstractNumId="17">
     <w:nsid w:val="66157E15"/>
     <w:multiLevelType w:val="hybridMultilevel"/>
     <w:tmpl w:val="8054B7A4"/>
@@ -4098,7 +5107,7 @@
       </w:pPr>
     </w:lvl>
   </w:abstractNum>
-  <w:abstractNum w:abstractNumId="17">
+  <w:abstractNum w:abstractNumId="18">
     <w:nsid w:val="67904BDE"/>
     <w:multiLevelType w:val="hybridMultilevel"/>
     <w:tmpl w:val="6C9CFA0E"/>
@@ -4184,7 +5193,7 @@
       </w:pPr>
     </w:lvl>
   </w:abstractNum>
-  <w:abstractNum w:abstractNumId="18">
+  <w:abstractNum w:abstractNumId="19">
     <w:nsid w:val="6829379E"/>
     <w:multiLevelType w:val="hybridMultilevel"/>
     <w:tmpl w:val="2156513E"/>
@@ -4277,7 +5286,7 @@
       </w:pPr>
     </w:lvl>
   </w:abstractNum>
-  <w:abstractNum w:abstractNumId="19">
+  <w:abstractNum w:abstractNumId="20">
     <w:nsid w:val="76846696"/>
     <w:multiLevelType w:val="hybridMultilevel"/>
     <w:tmpl w:val="9BF0C196"/>
@@ -4390,7 +5399,7 @@
       </w:rPr>
     </w:lvl>
   </w:abstractNum>
-  <w:abstractNum w:abstractNumId="20">
+  <w:abstractNum w:abstractNumId="21">
     <w:nsid w:val="797A1D3C"/>
     <w:multiLevelType w:val="multilevel"/>
     <w:tmpl w:val="4BC06B12"/>
@@ -4505,7 +5514,7 @@
       </w:rPr>
     </w:lvl>
   </w:abstractNum>
-  <w:abstractNum w:abstractNumId="21">
+  <w:abstractNum w:abstractNumId="22">
     <w:nsid w:val="79C24798"/>
     <w:multiLevelType w:val="hybridMultilevel"/>
     <w:tmpl w:val="64DA7824"/>
@@ -4613,7 +5622,7 @@
       </w:pPr>
     </w:lvl>
   </w:abstractNum>
-  <w:abstractNum w:abstractNumId="22">
+  <w:abstractNum w:abstractNumId="23">
     <w:nsid w:val="7D34036A"/>
     <w:multiLevelType w:val="multilevel"/>
     <w:tmpl w:val="756C11F0"/>
@@ -4772,109 +5781,109 @@
     </w:lvl>
   </w:abstractNum>
   <w:num w:numId="1">
-    <w:abstractNumId w:val="11"/>
+    <w:abstractNumId w:val="12"/>
   </w:num>
   <w:num w:numId="2">
+    <w:abstractNumId w:val="23"/>
+  </w:num>
+  <w:num w:numId="3">
+    <w:abstractNumId w:val="23"/>
+  </w:num>
+  <w:num w:numId="4">
+    <w:abstractNumId w:val="10"/>
+  </w:num>
+  <w:num w:numId="5">
+    <w:abstractNumId w:val="16"/>
+  </w:num>
+  <w:num w:numId="6">
+    <w:abstractNumId w:val="15"/>
+  </w:num>
+  <w:num w:numId="7">
+    <w:abstractNumId w:val="14"/>
+  </w:num>
+  <w:num w:numId="8">
+    <w:abstractNumId w:val="14"/>
+  </w:num>
+  <w:num w:numId="9">
+    <w:abstractNumId w:val="14"/>
+  </w:num>
+  <w:num w:numId="10">
+    <w:abstractNumId w:val="9"/>
+  </w:num>
+  <w:num w:numId="11">
+    <w:abstractNumId w:val="17"/>
+  </w:num>
+  <w:num w:numId="12">
     <w:abstractNumId w:val="22"/>
   </w:num>
-  <w:num w:numId="3">
-    <w:abstractNumId w:val="22"/>
-  </w:num>
-  <w:num w:numId="4">
-    <w:abstractNumId w:val="9"/>
-  </w:num>
-  <w:num w:numId="5">
-    <w:abstractNumId w:val="15"/>
-  </w:num>
-  <w:num w:numId="6">
-    <w:abstractNumId w:val="14"/>
-  </w:num>
-  <w:num w:numId="7">
-    <w:abstractNumId w:val="13"/>
-  </w:num>
-  <w:num w:numId="8">
-    <w:abstractNumId w:val="13"/>
-  </w:num>
-  <w:num w:numId="9">
-    <w:abstractNumId w:val="13"/>
-  </w:num>
-  <w:num w:numId="10">
-    <w:abstractNumId w:val="8"/>
-  </w:num>
-  <w:num w:numId="11">
+  <w:num w:numId="13">
     <w:abstractNumId w:val="16"/>
-  </w:num>
-  <w:num w:numId="12">
-    <w:abstractNumId w:val="21"/>
-  </w:num>
-  <w:num w:numId="13">
-    <w:abstractNumId w:val="15"/>
     <w:lvlOverride w:ilvl="0">
       <w:startOverride w:val="1"/>
     </w:lvlOverride>
   </w:num>
   <w:num w:numId="14">
-    <w:abstractNumId w:val="18"/>
+    <w:abstractNumId w:val="19"/>
   </w:num>
   <w:num w:numId="15">
-    <w:abstractNumId w:val="18"/>
+    <w:abstractNumId w:val="19"/>
   </w:num>
   <w:num w:numId="16">
-    <w:abstractNumId w:val="12"/>
+    <w:abstractNumId w:val="13"/>
   </w:num>
   <w:num w:numId="17">
-    <w:abstractNumId w:val="12"/>
+    <w:abstractNumId w:val="13"/>
   </w:num>
   <w:num w:numId="18">
-    <w:abstractNumId w:val="12"/>
+    <w:abstractNumId w:val="13"/>
   </w:num>
   <w:num w:numId="19">
-    <w:abstractNumId w:val="20"/>
+    <w:abstractNumId w:val="21"/>
   </w:num>
   <w:num w:numId="20">
-    <w:abstractNumId w:val="12"/>
+    <w:abstractNumId w:val="13"/>
   </w:num>
   <w:num w:numId="21">
-    <w:abstractNumId w:val="22"/>
+    <w:abstractNumId w:val="23"/>
   </w:num>
   <w:num w:numId="22">
-    <w:abstractNumId w:val="22"/>
+    <w:abstractNumId w:val="23"/>
   </w:num>
   <w:num w:numId="23">
-    <w:abstractNumId w:val="9"/>
+    <w:abstractNumId w:val="10"/>
   </w:num>
   <w:num w:numId="24">
-    <w:abstractNumId w:val="14"/>
+    <w:abstractNumId w:val="15"/>
   </w:num>
   <w:num w:numId="25">
-    <w:abstractNumId w:val="5"/>
+    <w:abstractNumId w:val="6"/>
   </w:num>
   <w:num w:numId="26">
-    <w:abstractNumId w:val="5"/>
+    <w:abstractNumId w:val="6"/>
   </w:num>
   <w:num w:numId="27">
-    <w:abstractNumId w:val="5"/>
+    <w:abstractNumId w:val="6"/>
   </w:num>
   <w:num w:numId="28">
-    <w:abstractNumId w:val="5"/>
+    <w:abstractNumId w:val="6"/>
   </w:num>
   <w:num w:numId="29">
-    <w:abstractNumId w:val="5"/>
+    <w:abstractNumId w:val="6"/>
   </w:num>
   <w:num w:numId="30">
     <w:abstractNumId w:val="3"/>
   </w:num>
   <w:num w:numId="31">
-    <w:abstractNumId w:val="8"/>
+    <w:abstractNumId w:val="9"/>
   </w:num>
   <w:num w:numId="32">
-    <w:abstractNumId w:val="16"/>
+    <w:abstractNumId w:val="17"/>
   </w:num>
   <w:num w:numId="33">
-    <w:abstractNumId w:val="21"/>
+    <w:abstractNumId w:val="22"/>
   </w:num>
   <w:num w:numId="34">
-    <w:abstractNumId w:val="7"/>
+    <w:abstractNumId w:val="8"/>
   </w:num>
   <w:num w:numId="35">
     <w:abstractNumId w:val="4"/>
@@ -4886,19 +5895,22 @@
     <w:abstractNumId w:val="0"/>
   </w:num>
   <w:num w:numId="38">
-    <w:abstractNumId w:val="19"/>
+    <w:abstractNumId w:val="20"/>
   </w:num>
   <w:num w:numId="39">
-    <w:abstractNumId w:val="17"/>
+    <w:abstractNumId w:val="18"/>
   </w:num>
   <w:num w:numId="40">
-    <w:abstractNumId w:val="10"/>
+    <w:abstractNumId w:val="11"/>
   </w:num>
   <w:num w:numId="41">
-    <w:abstractNumId w:val="6"/>
+    <w:abstractNumId w:val="7"/>
   </w:num>
   <w:num w:numId="42">
     <w:abstractNumId w:val="2"/>
+  </w:num>
+  <w:num w:numId="43">
+    <w:abstractNumId w:val="5"/>
   </w:num>
 </w:numbering>
 </file>
@@ -6681,6 +7693,289 @@
       <w:color w:val="4F81BD" w:themeColor="accent1"/>
     </w:rPr>
   </w:style>
+  <w:style w:type="table" w:styleId="MediumList2-Accent1">
+    <w:name w:val="Medium List 2 Accent 1"/>
+    <w:basedOn w:val="TableNormal"/>
+    <w:uiPriority w:val="66"/>
+    <w:rsid w:val="002D5394"/>
+    <w:pPr>
+      <w:spacing w:after="0" w:line="240" w:lineRule="auto"/>
+    </w:pPr>
+    <w:rPr>
+      <w:rFonts w:asciiTheme="majorHAnsi" w:eastAsiaTheme="majorEastAsia" w:hAnsiTheme="majorHAnsi" w:cstheme="majorBidi"/>
+      <w:color w:val="000000" w:themeColor="text1"/>
+    </w:rPr>
+    <w:tblPr>
+      <w:tblStyleRowBandSize w:val="1"/>
+      <w:tblStyleColBandSize w:val="1"/>
+      <w:tblBorders>
+        <w:top w:val="single" w:sz="8" w:space="0" w:color="4F81BD" w:themeColor="accent1"/>
+        <w:left w:val="single" w:sz="8" w:space="0" w:color="4F81BD" w:themeColor="accent1"/>
+        <w:bottom w:val="single" w:sz="8" w:space="0" w:color="4F81BD" w:themeColor="accent1"/>
+        <w:right w:val="single" w:sz="8" w:space="0" w:color="4F81BD" w:themeColor="accent1"/>
+      </w:tblBorders>
+    </w:tblPr>
+    <w:tblStylePr w:type="firstRow">
+      <w:rPr>
+        <w:sz w:val="24"/>
+        <w:szCs w:val="24"/>
+      </w:rPr>
+      <w:tblPr/>
+      <w:tcPr>
+        <w:tcBorders>
+          <w:top w:val="nil"/>
+          <w:left w:val="nil"/>
+          <w:bottom w:val="single" w:sz="24" w:space="0" w:color="4F81BD" w:themeColor="accent1"/>
+          <w:right w:val="nil"/>
+          <w:insideH w:val="nil"/>
+          <w:insideV w:val="nil"/>
+        </w:tcBorders>
+        <w:shd w:val="clear" w:color="auto" w:fill="FFFFFF" w:themeFill="background1"/>
+      </w:tcPr>
+    </w:tblStylePr>
+    <w:tblStylePr w:type="lastRow">
+      <w:tblPr/>
+      <w:tcPr>
+        <w:tcBorders>
+          <w:top w:val="single" w:sz="8" w:space="0" w:color="4F81BD" w:themeColor="accent1"/>
+          <w:left w:val="nil"/>
+          <w:bottom w:val="nil"/>
+          <w:right w:val="nil"/>
+          <w:insideH w:val="nil"/>
+          <w:insideV w:val="nil"/>
+        </w:tcBorders>
+        <w:shd w:val="clear" w:color="auto" w:fill="FFFFFF" w:themeFill="background1"/>
+      </w:tcPr>
+    </w:tblStylePr>
+    <w:tblStylePr w:type="firstCol">
+      <w:tblPr/>
+      <w:tcPr>
+        <w:tcBorders>
+          <w:top w:val="nil"/>
+          <w:left w:val="nil"/>
+          <w:bottom w:val="nil"/>
+          <w:right w:val="single" w:sz="8" w:space="0" w:color="4F81BD" w:themeColor="accent1"/>
+          <w:insideH w:val="nil"/>
+          <w:insideV w:val="nil"/>
+        </w:tcBorders>
+        <w:shd w:val="clear" w:color="auto" w:fill="FFFFFF" w:themeFill="background1"/>
+      </w:tcPr>
+    </w:tblStylePr>
+    <w:tblStylePr w:type="lastCol">
+      <w:tblPr/>
+      <w:tcPr>
+        <w:tcBorders>
+          <w:top w:val="nil"/>
+          <w:left w:val="single" w:sz="8" w:space="0" w:color="4F81BD" w:themeColor="accent1"/>
+          <w:bottom w:val="nil"/>
+          <w:right w:val="nil"/>
+          <w:insideH w:val="nil"/>
+          <w:insideV w:val="nil"/>
+        </w:tcBorders>
+        <w:shd w:val="clear" w:color="auto" w:fill="FFFFFF" w:themeFill="background1"/>
+      </w:tcPr>
+    </w:tblStylePr>
+    <w:tblStylePr w:type="band1Vert">
+      <w:tblPr/>
+      <w:tcPr>
+        <w:tcBorders>
+          <w:left w:val="nil"/>
+          <w:right w:val="nil"/>
+          <w:insideH w:val="nil"/>
+          <w:insideV w:val="nil"/>
+        </w:tcBorders>
+        <w:shd w:val="clear" w:color="auto" w:fill="D3DFEE" w:themeFill="accent1" w:themeFillTint="3F"/>
+      </w:tcPr>
+    </w:tblStylePr>
+    <w:tblStylePr w:type="band1Horz">
+      <w:tblPr/>
+      <w:tcPr>
+        <w:tcBorders>
+          <w:top w:val="nil"/>
+          <w:bottom w:val="nil"/>
+          <w:insideH w:val="nil"/>
+          <w:insideV w:val="nil"/>
+        </w:tcBorders>
+        <w:shd w:val="clear" w:color="auto" w:fill="D3DFEE" w:themeFill="accent1" w:themeFillTint="3F"/>
+      </w:tcPr>
+    </w:tblStylePr>
+    <w:tblStylePr w:type="nwCell">
+      <w:tblPr/>
+      <w:tcPr>
+        <w:shd w:val="clear" w:color="auto" w:fill="FFFFFF" w:themeFill="background1"/>
+      </w:tcPr>
+    </w:tblStylePr>
+    <w:tblStylePr w:type="swCell">
+      <w:tblPr/>
+      <w:tcPr>
+        <w:tcBorders>
+          <w:top w:val="nil"/>
+        </w:tcBorders>
+      </w:tcPr>
+    </w:tblStylePr>
+  </w:style>
+  <w:style w:type="table" w:styleId="MediumList1-Accent5">
+    <w:name w:val="Medium List 1 Accent 5"/>
+    <w:basedOn w:val="TableNormal"/>
+    <w:uiPriority w:val="65"/>
+    <w:rsid w:val="002D5394"/>
+    <w:pPr>
+      <w:spacing w:after="0" w:line="240" w:lineRule="auto"/>
+    </w:pPr>
+    <w:rPr>
+      <w:color w:val="000000" w:themeColor="text1"/>
+    </w:rPr>
+    <w:tblPr>
+      <w:tblStyleRowBandSize w:val="1"/>
+      <w:tblStyleColBandSize w:val="1"/>
+      <w:tblBorders>
+        <w:top w:val="single" w:sz="8" w:space="0" w:color="4BACC6" w:themeColor="accent5"/>
+        <w:bottom w:val="single" w:sz="8" w:space="0" w:color="4BACC6" w:themeColor="accent5"/>
+      </w:tblBorders>
+    </w:tblPr>
+    <w:tblStylePr w:type="firstRow">
+      <w:rPr>
+        <w:rFonts w:asciiTheme="majorHAnsi" w:eastAsiaTheme="majorEastAsia" w:hAnsiTheme="majorHAnsi" w:cstheme="majorBidi"/>
+      </w:rPr>
+      <w:tblPr/>
+      <w:tcPr>
+        <w:tcBorders>
+          <w:top w:val="nil"/>
+          <w:bottom w:val="single" w:sz="8" w:space="0" w:color="4BACC6" w:themeColor="accent5"/>
+        </w:tcBorders>
+      </w:tcPr>
+    </w:tblStylePr>
+    <w:tblStylePr w:type="lastRow">
+      <w:rPr>
+        <w:b/>
+        <w:bCs/>
+        <w:color w:val="1F497D" w:themeColor="text2"/>
+      </w:rPr>
+      <w:tblPr/>
+      <w:tcPr>
+        <w:tcBorders>
+          <w:top w:val="single" w:sz="8" w:space="0" w:color="4BACC6" w:themeColor="accent5"/>
+          <w:bottom w:val="single" w:sz="8" w:space="0" w:color="4BACC6" w:themeColor="accent5"/>
+        </w:tcBorders>
+      </w:tcPr>
+    </w:tblStylePr>
+    <w:tblStylePr w:type="firstCol">
+      <w:rPr>
+        <w:b/>
+        <w:bCs/>
+      </w:rPr>
+    </w:tblStylePr>
+    <w:tblStylePr w:type="lastCol">
+      <w:rPr>
+        <w:b/>
+        <w:bCs/>
+      </w:rPr>
+      <w:tblPr/>
+      <w:tcPr>
+        <w:tcBorders>
+          <w:top w:val="single" w:sz="8" w:space="0" w:color="4BACC6" w:themeColor="accent5"/>
+          <w:bottom w:val="single" w:sz="8" w:space="0" w:color="4BACC6" w:themeColor="accent5"/>
+        </w:tcBorders>
+      </w:tcPr>
+    </w:tblStylePr>
+    <w:tblStylePr w:type="band1Vert">
+      <w:tblPr/>
+      <w:tcPr>
+        <w:shd w:val="clear" w:color="auto" w:fill="D2EAF1" w:themeFill="accent5" w:themeFillTint="3F"/>
+      </w:tcPr>
+    </w:tblStylePr>
+    <w:tblStylePr w:type="band1Horz">
+      <w:tblPr/>
+      <w:tcPr>
+        <w:shd w:val="clear" w:color="auto" w:fill="D2EAF1" w:themeFill="accent5" w:themeFillTint="3F"/>
+      </w:tcPr>
+    </w:tblStylePr>
+  </w:style>
+  <w:style w:type="table" w:styleId="LightList-Accent1">
+    <w:name w:val="Light List Accent 1"/>
+    <w:basedOn w:val="TableNormal"/>
+    <w:uiPriority w:val="61"/>
+    <w:rsid w:val="002D5394"/>
+    <w:pPr>
+      <w:spacing w:after="0" w:line="240" w:lineRule="auto"/>
+    </w:pPr>
+    <w:tblPr>
+      <w:tblStyleRowBandSize w:val="1"/>
+      <w:tblStyleColBandSize w:val="1"/>
+      <w:tblBorders>
+        <w:top w:val="single" w:sz="8" w:space="0" w:color="4F81BD" w:themeColor="accent1"/>
+        <w:left w:val="single" w:sz="8" w:space="0" w:color="4F81BD" w:themeColor="accent1"/>
+        <w:bottom w:val="single" w:sz="8" w:space="0" w:color="4F81BD" w:themeColor="accent1"/>
+        <w:right w:val="single" w:sz="8" w:space="0" w:color="4F81BD" w:themeColor="accent1"/>
+      </w:tblBorders>
+    </w:tblPr>
+    <w:tblStylePr w:type="firstRow">
+      <w:pPr>
+        <w:spacing w:before="0" w:after="0" w:line="240" w:lineRule="auto"/>
+      </w:pPr>
+      <w:rPr>
+        <w:b/>
+        <w:bCs/>
+        <w:color w:val="FFFFFF" w:themeColor="background1"/>
+      </w:rPr>
+      <w:tblPr/>
+      <w:tcPr>
+        <w:shd w:val="clear" w:color="auto" w:fill="4F81BD" w:themeFill="accent1"/>
+      </w:tcPr>
+    </w:tblStylePr>
+    <w:tblStylePr w:type="lastRow">
+      <w:pPr>
+        <w:spacing w:before="0" w:after="0" w:line="240" w:lineRule="auto"/>
+      </w:pPr>
+      <w:rPr>
+        <w:b/>
+        <w:bCs/>
+      </w:rPr>
+      <w:tblPr/>
+      <w:tcPr>
+        <w:tcBorders>
+          <w:top w:val="double" w:sz="6" w:space="0" w:color="4F81BD" w:themeColor="accent1"/>
+          <w:left w:val="single" w:sz="8" w:space="0" w:color="4F81BD" w:themeColor="accent1"/>
+          <w:bottom w:val="single" w:sz="8" w:space="0" w:color="4F81BD" w:themeColor="accent1"/>
+          <w:right w:val="single" w:sz="8" w:space="0" w:color="4F81BD" w:themeColor="accent1"/>
+        </w:tcBorders>
+      </w:tcPr>
+    </w:tblStylePr>
+    <w:tblStylePr w:type="firstCol">
+      <w:rPr>
+        <w:b/>
+        <w:bCs/>
+      </w:rPr>
+    </w:tblStylePr>
+    <w:tblStylePr w:type="lastCol">
+      <w:rPr>
+        <w:b/>
+        <w:bCs/>
+      </w:rPr>
+    </w:tblStylePr>
+    <w:tblStylePr w:type="band1Vert">
+      <w:tblPr/>
+      <w:tcPr>
+        <w:tcBorders>
+          <w:top w:val="single" w:sz="8" w:space="0" w:color="4F81BD" w:themeColor="accent1"/>
+          <w:left w:val="single" w:sz="8" w:space="0" w:color="4F81BD" w:themeColor="accent1"/>
+          <w:bottom w:val="single" w:sz="8" w:space="0" w:color="4F81BD" w:themeColor="accent1"/>
+          <w:right w:val="single" w:sz="8" w:space="0" w:color="4F81BD" w:themeColor="accent1"/>
+        </w:tcBorders>
+      </w:tcPr>
+    </w:tblStylePr>
+    <w:tblStylePr w:type="band1Horz">
+      <w:tblPr/>
+      <w:tcPr>
+        <w:tcBorders>
+          <w:top w:val="single" w:sz="8" w:space="0" w:color="4F81BD" w:themeColor="accent1"/>
+          <w:left w:val="single" w:sz="8" w:space="0" w:color="4F81BD" w:themeColor="accent1"/>
+          <w:bottom w:val="single" w:sz="8" w:space="0" w:color="4F81BD" w:themeColor="accent1"/>
+          <w:right w:val="single" w:sz="8" w:space="0" w:color="4F81BD" w:themeColor="accent1"/>
+        </w:tcBorders>
+      </w:tcPr>
+    </w:tblStylePr>
+  </w:style>
 </w:styles>
 </file>
 
@@ -8461,6 +9756,289 @@
       <w:iCs/>
       <w:color w:val="4F81BD" w:themeColor="accent1"/>
     </w:rPr>
+  </w:style>
+  <w:style w:type="table" w:styleId="MediumList2-Accent1">
+    <w:name w:val="Medium List 2 Accent 1"/>
+    <w:basedOn w:val="TableNormal"/>
+    <w:uiPriority w:val="66"/>
+    <w:rsid w:val="002D5394"/>
+    <w:pPr>
+      <w:spacing w:after="0" w:line="240" w:lineRule="auto"/>
+    </w:pPr>
+    <w:rPr>
+      <w:rFonts w:asciiTheme="majorHAnsi" w:eastAsiaTheme="majorEastAsia" w:hAnsiTheme="majorHAnsi" w:cstheme="majorBidi"/>
+      <w:color w:val="000000" w:themeColor="text1"/>
+    </w:rPr>
+    <w:tblPr>
+      <w:tblStyleRowBandSize w:val="1"/>
+      <w:tblStyleColBandSize w:val="1"/>
+      <w:tblBorders>
+        <w:top w:val="single" w:sz="8" w:space="0" w:color="4F81BD" w:themeColor="accent1"/>
+        <w:left w:val="single" w:sz="8" w:space="0" w:color="4F81BD" w:themeColor="accent1"/>
+        <w:bottom w:val="single" w:sz="8" w:space="0" w:color="4F81BD" w:themeColor="accent1"/>
+        <w:right w:val="single" w:sz="8" w:space="0" w:color="4F81BD" w:themeColor="accent1"/>
+      </w:tblBorders>
+    </w:tblPr>
+    <w:tblStylePr w:type="firstRow">
+      <w:rPr>
+        <w:sz w:val="24"/>
+        <w:szCs w:val="24"/>
+      </w:rPr>
+      <w:tblPr/>
+      <w:tcPr>
+        <w:tcBorders>
+          <w:top w:val="nil"/>
+          <w:left w:val="nil"/>
+          <w:bottom w:val="single" w:sz="24" w:space="0" w:color="4F81BD" w:themeColor="accent1"/>
+          <w:right w:val="nil"/>
+          <w:insideH w:val="nil"/>
+          <w:insideV w:val="nil"/>
+        </w:tcBorders>
+        <w:shd w:val="clear" w:color="auto" w:fill="FFFFFF" w:themeFill="background1"/>
+      </w:tcPr>
+    </w:tblStylePr>
+    <w:tblStylePr w:type="lastRow">
+      <w:tblPr/>
+      <w:tcPr>
+        <w:tcBorders>
+          <w:top w:val="single" w:sz="8" w:space="0" w:color="4F81BD" w:themeColor="accent1"/>
+          <w:left w:val="nil"/>
+          <w:bottom w:val="nil"/>
+          <w:right w:val="nil"/>
+          <w:insideH w:val="nil"/>
+          <w:insideV w:val="nil"/>
+        </w:tcBorders>
+        <w:shd w:val="clear" w:color="auto" w:fill="FFFFFF" w:themeFill="background1"/>
+      </w:tcPr>
+    </w:tblStylePr>
+    <w:tblStylePr w:type="firstCol">
+      <w:tblPr/>
+      <w:tcPr>
+        <w:tcBorders>
+          <w:top w:val="nil"/>
+          <w:left w:val="nil"/>
+          <w:bottom w:val="nil"/>
+          <w:right w:val="single" w:sz="8" w:space="0" w:color="4F81BD" w:themeColor="accent1"/>
+          <w:insideH w:val="nil"/>
+          <w:insideV w:val="nil"/>
+        </w:tcBorders>
+        <w:shd w:val="clear" w:color="auto" w:fill="FFFFFF" w:themeFill="background1"/>
+      </w:tcPr>
+    </w:tblStylePr>
+    <w:tblStylePr w:type="lastCol">
+      <w:tblPr/>
+      <w:tcPr>
+        <w:tcBorders>
+          <w:top w:val="nil"/>
+          <w:left w:val="single" w:sz="8" w:space="0" w:color="4F81BD" w:themeColor="accent1"/>
+          <w:bottom w:val="nil"/>
+          <w:right w:val="nil"/>
+          <w:insideH w:val="nil"/>
+          <w:insideV w:val="nil"/>
+        </w:tcBorders>
+        <w:shd w:val="clear" w:color="auto" w:fill="FFFFFF" w:themeFill="background1"/>
+      </w:tcPr>
+    </w:tblStylePr>
+    <w:tblStylePr w:type="band1Vert">
+      <w:tblPr/>
+      <w:tcPr>
+        <w:tcBorders>
+          <w:left w:val="nil"/>
+          <w:right w:val="nil"/>
+          <w:insideH w:val="nil"/>
+          <w:insideV w:val="nil"/>
+        </w:tcBorders>
+        <w:shd w:val="clear" w:color="auto" w:fill="D3DFEE" w:themeFill="accent1" w:themeFillTint="3F"/>
+      </w:tcPr>
+    </w:tblStylePr>
+    <w:tblStylePr w:type="band1Horz">
+      <w:tblPr/>
+      <w:tcPr>
+        <w:tcBorders>
+          <w:top w:val="nil"/>
+          <w:bottom w:val="nil"/>
+          <w:insideH w:val="nil"/>
+          <w:insideV w:val="nil"/>
+        </w:tcBorders>
+        <w:shd w:val="clear" w:color="auto" w:fill="D3DFEE" w:themeFill="accent1" w:themeFillTint="3F"/>
+      </w:tcPr>
+    </w:tblStylePr>
+    <w:tblStylePr w:type="nwCell">
+      <w:tblPr/>
+      <w:tcPr>
+        <w:shd w:val="clear" w:color="auto" w:fill="FFFFFF" w:themeFill="background1"/>
+      </w:tcPr>
+    </w:tblStylePr>
+    <w:tblStylePr w:type="swCell">
+      <w:tblPr/>
+      <w:tcPr>
+        <w:tcBorders>
+          <w:top w:val="nil"/>
+        </w:tcBorders>
+      </w:tcPr>
+    </w:tblStylePr>
+  </w:style>
+  <w:style w:type="table" w:styleId="MediumList1-Accent5">
+    <w:name w:val="Medium List 1 Accent 5"/>
+    <w:basedOn w:val="TableNormal"/>
+    <w:uiPriority w:val="65"/>
+    <w:rsid w:val="002D5394"/>
+    <w:pPr>
+      <w:spacing w:after="0" w:line="240" w:lineRule="auto"/>
+    </w:pPr>
+    <w:rPr>
+      <w:color w:val="000000" w:themeColor="text1"/>
+    </w:rPr>
+    <w:tblPr>
+      <w:tblStyleRowBandSize w:val="1"/>
+      <w:tblStyleColBandSize w:val="1"/>
+      <w:tblBorders>
+        <w:top w:val="single" w:sz="8" w:space="0" w:color="4BACC6" w:themeColor="accent5"/>
+        <w:bottom w:val="single" w:sz="8" w:space="0" w:color="4BACC6" w:themeColor="accent5"/>
+      </w:tblBorders>
+    </w:tblPr>
+    <w:tblStylePr w:type="firstRow">
+      <w:rPr>
+        <w:rFonts w:asciiTheme="majorHAnsi" w:eastAsiaTheme="majorEastAsia" w:hAnsiTheme="majorHAnsi" w:cstheme="majorBidi"/>
+      </w:rPr>
+      <w:tblPr/>
+      <w:tcPr>
+        <w:tcBorders>
+          <w:top w:val="nil"/>
+          <w:bottom w:val="single" w:sz="8" w:space="0" w:color="4BACC6" w:themeColor="accent5"/>
+        </w:tcBorders>
+      </w:tcPr>
+    </w:tblStylePr>
+    <w:tblStylePr w:type="lastRow">
+      <w:rPr>
+        <w:b/>
+        <w:bCs/>
+        <w:color w:val="1F497D" w:themeColor="text2"/>
+      </w:rPr>
+      <w:tblPr/>
+      <w:tcPr>
+        <w:tcBorders>
+          <w:top w:val="single" w:sz="8" w:space="0" w:color="4BACC6" w:themeColor="accent5"/>
+          <w:bottom w:val="single" w:sz="8" w:space="0" w:color="4BACC6" w:themeColor="accent5"/>
+        </w:tcBorders>
+      </w:tcPr>
+    </w:tblStylePr>
+    <w:tblStylePr w:type="firstCol">
+      <w:rPr>
+        <w:b/>
+        <w:bCs/>
+      </w:rPr>
+    </w:tblStylePr>
+    <w:tblStylePr w:type="lastCol">
+      <w:rPr>
+        <w:b/>
+        <w:bCs/>
+      </w:rPr>
+      <w:tblPr/>
+      <w:tcPr>
+        <w:tcBorders>
+          <w:top w:val="single" w:sz="8" w:space="0" w:color="4BACC6" w:themeColor="accent5"/>
+          <w:bottom w:val="single" w:sz="8" w:space="0" w:color="4BACC6" w:themeColor="accent5"/>
+        </w:tcBorders>
+      </w:tcPr>
+    </w:tblStylePr>
+    <w:tblStylePr w:type="band1Vert">
+      <w:tblPr/>
+      <w:tcPr>
+        <w:shd w:val="clear" w:color="auto" w:fill="D2EAF1" w:themeFill="accent5" w:themeFillTint="3F"/>
+      </w:tcPr>
+    </w:tblStylePr>
+    <w:tblStylePr w:type="band1Horz">
+      <w:tblPr/>
+      <w:tcPr>
+        <w:shd w:val="clear" w:color="auto" w:fill="D2EAF1" w:themeFill="accent5" w:themeFillTint="3F"/>
+      </w:tcPr>
+    </w:tblStylePr>
+  </w:style>
+  <w:style w:type="table" w:styleId="LightList-Accent1">
+    <w:name w:val="Light List Accent 1"/>
+    <w:basedOn w:val="TableNormal"/>
+    <w:uiPriority w:val="61"/>
+    <w:rsid w:val="002D5394"/>
+    <w:pPr>
+      <w:spacing w:after="0" w:line="240" w:lineRule="auto"/>
+    </w:pPr>
+    <w:tblPr>
+      <w:tblStyleRowBandSize w:val="1"/>
+      <w:tblStyleColBandSize w:val="1"/>
+      <w:tblBorders>
+        <w:top w:val="single" w:sz="8" w:space="0" w:color="4F81BD" w:themeColor="accent1"/>
+        <w:left w:val="single" w:sz="8" w:space="0" w:color="4F81BD" w:themeColor="accent1"/>
+        <w:bottom w:val="single" w:sz="8" w:space="0" w:color="4F81BD" w:themeColor="accent1"/>
+        <w:right w:val="single" w:sz="8" w:space="0" w:color="4F81BD" w:themeColor="accent1"/>
+      </w:tblBorders>
+    </w:tblPr>
+    <w:tblStylePr w:type="firstRow">
+      <w:pPr>
+        <w:spacing w:before="0" w:after="0" w:line="240" w:lineRule="auto"/>
+      </w:pPr>
+      <w:rPr>
+        <w:b/>
+        <w:bCs/>
+        <w:color w:val="FFFFFF" w:themeColor="background1"/>
+      </w:rPr>
+      <w:tblPr/>
+      <w:tcPr>
+        <w:shd w:val="clear" w:color="auto" w:fill="4F81BD" w:themeFill="accent1"/>
+      </w:tcPr>
+    </w:tblStylePr>
+    <w:tblStylePr w:type="lastRow">
+      <w:pPr>
+        <w:spacing w:before="0" w:after="0" w:line="240" w:lineRule="auto"/>
+      </w:pPr>
+      <w:rPr>
+        <w:b/>
+        <w:bCs/>
+      </w:rPr>
+      <w:tblPr/>
+      <w:tcPr>
+        <w:tcBorders>
+          <w:top w:val="double" w:sz="6" w:space="0" w:color="4F81BD" w:themeColor="accent1"/>
+          <w:left w:val="single" w:sz="8" w:space="0" w:color="4F81BD" w:themeColor="accent1"/>
+          <w:bottom w:val="single" w:sz="8" w:space="0" w:color="4F81BD" w:themeColor="accent1"/>
+          <w:right w:val="single" w:sz="8" w:space="0" w:color="4F81BD" w:themeColor="accent1"/>
+        </w:tcBorders>
+      </w:tcPr>
+    </w:tblStylePr>
+    <w:tblStylePr w:type="firstCol">
+      <w:rPr>
+        <w:b/>
+        <w:bCs/>
+      </w:rPr>
+    </w:tblStylePr>
+    <w:tblStylePr w:type="lastCol">
+      <w:rPr>
+        <w:b/>
+        <w:bCs/>
+      </w:rPr>
+    </w:tblStylePr>
+    <w:tblStylePr w:type="band1Vert">
+      <w:tblPr/>
+      <w:tcPr>
+        <w:tcBorders>
+          <w:top w:val="single" w:sz="8" w:space="0" w:color="4F81BD" w:themeColor="accent1"/>
+          <w:left w:val="single" w:sz="8" w:space="0" w:color="4F81BD" w:themeColor="accent1"/>
+          <w:bottom w:val="single" w:sz="8" w:space="0" w:color="4F81BD" w:themeColor="accent1"/>
+          <w:right w:val="single" w:sz="8" w:space="0" w:color="4F81BD" w:themeColor="accent1"/>
+        </w:tcBorders>
+      </w:tcPr>
+    </w:tblStylePr>
+    <w:tblStylePr w:type="band1Horz">
+      <w:tblPr/>
+      <w:tcPr>
+        <w:tcBorders>
+          <w:top w:val="single" w:sz="8" w:space="0" w:color="4F81BD" w:themeColor="accent1"/>
+          <w:left w:val="single" w:sz="8" w:space="0" w:color="4F81BD" w:themeColor="accent1"/>
+          <w:bottom w:val="single" w:sz="8" w:space="0" w:color="4F81BD" w:themeColor="accent1"/>
+          <w:right w:val="single" w:sz="8" w:space="0" w:color="4F81BD" w:themeColor="accent1"/>
+        </w:tcBorders>
+      </w:tcPr>
+    </w:tblStylePr>
   </w:style>
 </w:styles>
 </file>
@@ -8755,7 +10333,7 @@
 </file>
 
 <file path=customXml/itemProps1.xml><?xml version="1.0" encoding="utf-8"?>
-<ds:datastoreItem xmlns:ds="http://schemas.openxmlformats.org/officeDocument/2006/customXml" ds:itemID="{9C4B6DC8-5F72-4AEA-8D42-4369D6027075}">
+<ds:datastoreItem xmlns:ds="http://schemas.openxmlformats.org/officeDocument/2006/customXml" ds:itemID="{62837A21-EEE5-4ECF-BD12-D02F2199A3E4}">
   <ds:schemaRefs>
     <ds:schemaRef ds:uri="http://schemas.openxmlformats.org/officeDocument/2006/bibliography"/>
   </ds:schemaRefs>

</xml_diff>